<commit_message>
Dokumentáció írása: Forgató könyv, Képernyő tervek
</commit_message>
<xml_diff>
--- a/Nagyvonalu_rendszerterv.docx
+++ b/Nagyvonalu_rendszerterv.docx
@@ -65,15 +65,7 @@
     <w:p>
       <w:r>
         <w:tab/>
-        <w:t xml:space="preserve">Van, egy profilszerkesztő </w:t>
-      </w:r>
-      <w:proofErr w:type="gramStart"/>
-      <w:r>
-        <w:t>rész</w:t>
-      </w:r>
-      <w:proofErr w:type="gramEnd"/>
-      <w:r>
-        <w:t xml:space="preserve"> ahol a felhasználó beállíthat egyes elemeket a profilján. A profilszerkesztő részén be lehet állítani a felhasználó nevet amennyiben az nem foglalt. A profilon meg lehet változtatni a jelszót, képeket lehet feltölteni és videókat, leírást magadról, </w:t>
+        <w:t xml:space="preserve">Van, egy profilszerkesztő rész ahol a felhasználó beállíthat egyes elemeket a profilján. A profilszerkesztő részén be lehet állítani a felhasználó nevet amennyiben az nem foglalt. A profilon meg lehet változtatni a jelszót, képeket lehet feltölteni és videókat, leírást magadról, </w:t>
       </w:r>
       <w:proofErr w:type="spellStart"/>
       <w:r>
@@ -855,15 +847,7 @@
               <w:jc w:val="center"/>
             </w:pPr>
             <w:r>
-              <w:t xml:space="preserve">A felhasználó kap egy levelet a regisztrált email címére és a linkre kattintva igazolhatja az e-mail címét, ezáltal </w:t>
-            </w:r>
-            <w:proofErr w:type="spellStart"/>
-            <w:r>
-              <w:t>átirányítódik</w:t>
-            </w:r>
-            <w:proofErr w:type="spellEnd"/>
-            <w:r>
-              <w:t xml:space="preserve"> a bejelentkezési felületre.</w:t>
+              <w:t>A felhasználó kap egy levelet a regisztrált email címére és a linkre kattintva igazolhatja az e-mail címét, ezáltal átirányítódik a bejelentkezési felületre.</w:t>
             </w:r>
           </w:p>
         </w:tc>
@@ -1845,8 +1829,11 @@
           </w:tcPr>
           <w:p>
             <w:r>
+              <w:t xml:space="preserve">Egyéb </w:t>
+            </w:r>
+            <w:r>
               <w:lastRenderedPageBreak/>
-              <w:t>Egyéb problémák</w:t>
+              <w:t>problémák</w:t>
             </w:r>
           </w:p>
         </w:tc>
@@ -1856,7 +1843,12 @@
           </w:tcPr>
           <w:p>
             <w:r>
-              <w:t>Egyéb problémák javítása</w:t>
+              <w:lastRenderedPageBreak/>
+              <w:t xml:space="preserve">Egyéb </w:t>
+            </w:r>
+            <w:r>
+              <w:lastRenderedPageBreak/>
+              <w:t>problémák javítása</w:t>
             </w:r>
           </w:p>
         </w:tc>
@@ -1866,6 +1858,7 @@
           </w:tcPr>
           <w:p>
             <w:r>
+              <w:lastRenderedPageBreak/>
               <w:t>1</w:t>
             </w:r>
           </w:p>
@@ -2190,15 +2183,7 @@
           <w:sz w:val="40"/>
           <w:szCs w:val="40"/>
         </w:rPr>
-        <w:t>Üzleti folyamatok</w:t>
-      </w:r>
-      <w:r>
-        <w:rPr>
-          <w:b/>
-          <w:sz w:val="40"/>
-          <w:szCs w:val="40"/>
-        </w:rPr>
-        <w:t>:</w:t>
+        <w:t>Üzleti folyamatok:</w:t>
       </w:r>
     </w:p>
     <w:p>
@@ -2210,7 +2195,7 @@
         </w:numPr>
       </w:pPr>
       <w:r>
-        <w:t>Vásárlás</w:t>
+        <w:t>Szolgáltatás lefoglalása</w:t>
       </w:r>
     </w:p>
     <w:p>
@@ -2222,7 +2207,7 @@
         </w:numPr>
       </w:pPr>
       <w:r>
-        <w:t>Szolgáltatás lefoglalása</w:t>
+        <w:t>Mobil app fejlesztés</w:t>
       </w:r>
     </w:p>
     <w:p>
@@ -2234,54 +2219,6 @@
         </w:numPr>
       </w:pPr>
       <w:r>
-        <w:t>Megrendelés</w:t>
-      </w:r>
-    </w:p>
-    <w:p>
-      <w:pPr>
-        <w:pStyle w:val="Listaszerbekezds"/>
-        <w:numPr>
-          <w:ilvl w:val="0"/>
-          <w:numId w:val="4"/>
-        </w:numPr>
-      </w:pPr>
-      <w:r>
-        <w:t>Reklámozás</w:t>
-      </w:r>
-    </w:p>
-    <w:p>
-      <w:pPr>
-        <w:pStyle w:val="Listaszerbekezds"/>
-        <w:numPr>
-          <w:ilvl w:val="0"/>
-          <w:numId w:val="4"/>
-        </w:numPr>
-      </w:pPr>
-      <w:r>
-        <w:t>Mobil app fejlesztés</w:t>
-      </w:r>
-    </w:p>
-    <w:p>
-      <w:pPr>
-        <w:pStyle w:val="Listaszerbekezds"/>
-        <w:numPr>
-          <w:ilvl w:val="0"/>
-          <w:numId w:val="4"/>
-        </w:numPr>
-      </w:pPr>
-      <w:r>
-        <w:t>Könyvelés</w:t>
-      </w:r>
-    </w:p>
-    <w:p>
-      <w:pPr>
-        <w:pStyle w:val="Listaszerbekezds"/>
-        <w:numPr>
-          <w:ilvl w:val="0"/>
-          <w:numId w:val="4"/>
-        </w:numPr>
-      </w:pPr>
-      <w:r>
         <w:t>Üzemeltetés</w:t>
       </w:r>
     </w:p>
@@ -2299,15 +2236,7 @@
           <w:sz w:val="40"/>
           <w:szCs w:val="40"/>
         </w:rPr>
-        <w:t>Üzleti entitások</w:t>
-      </w:r>
-      <w:r>
-        <w:rPr>
-          <w:b/>
-          <w:sz w:val="40"/>
-          <w:szCs w:val="40"/>
-        </w:rPr>
-        <w:t>:</w:t>
+        <w:t>Üzleti entitások:</w:t>
       </w:r>
     </w:p>
     <w:p>
@@ -2325,38 +2254,7 @@
     <w:p>
       <w:pPr>
         <w:pStyle w:val="Listaszerbekezds"/>
-        <w:numPr>
-          <w:ilvl w:val="0"/>
-          <w:numId w:val="6"/>
-        </w:numPr>
-      </w:pPr>
-      <w:r>
-        <w:t>Mobil alkalmazás</w:t>
-      </w:r>
-    </w:p>
-    <w:p>
-      <w:pPr>
-        <w:pStyle w:val="Listaszerbekezds"/>
-        <w:numPr>
-          <w:ilvl w:val="0"/>
-          <w:numId w:val="6"/>
-        </w:numPr>
-      </w:pPr>
-      <w:r>
-        <w:t>Reklám</w:t>
-      </w:r>
-    </w:p>
-    <w:p>
-      <w:pPr>
-        <w:pStyle w:val="Listaszerbekezds"/>
-        <w:numPr>
-          <w:ilvl w:val="0"/>
-          <w:numId w:val="6"/>
-        </w:numPr>
-      </w:pPr>
-      <w:r>
-        <w:t>Iroda</w:t>
-      </w:r>
+      </w:pPr>
     </w:p>
     <w:p>
       <w:r>
@@ -2396,30 +2294,32 @@
           <w:sz w:val="40"/>
           <w:szCs w:val="40"/>
         </w:rPr>
-        <w:t>Funkcionális követelmények</w:t>
-      </w:r>
-      <w:r>
-        <w:rPr>
-          <w:b/>
+        <w:t>Funkcionális követelmények:</w:t>
+      </w:r>
+    </w:p>
+    <w:p>
+      <w:pPr>
+        <w:jc w:val="center"/>
+        <w:rPr>
           <w:sz w:val="40"/>
           <w:szCs w:val="40"/>
         </w:rPr>
-        <w:t>:</w:t>
-      </w:r>
-    </w:p>
-    <w:p>
+      </w:pPr>
       <w:r>
         <w:rPr>
           <w:noProof/>
+          <w:sz w:val="40"/>
+          <w:szCs w:val="40"/>
+          <w:lang w:eastAsia="hu-HU"/>
         </w:rPr>
         <w:drawing>
-          <wp:anchor distT="0" distB="0" distL="114300" distR="114300" simplePos="0" relativeHeight="251659264" behindDoc="0" locked="0" layoutInCell="1" allowOverlap="1" wp14:anchorId="2B0DC55F" wp14:editId="2ED149A5">
+          <wp:anchor distT="0" distB="0" distL="114300" distR="114300" simplePos="0" relativeHeight="251657216" behindDoc="0" locked="0" layoutInCell="1" allowOverlap="1" wp14:anchorId="2B0DC55F" wp14:editId="4819AD72">
             <wp:simplePos x="0" y="0"/>
             <wp:positionH relativeFrom="margin">
-              <wp:align>right</wp:align>
+              <wp:posOffset>0</wp:posOffset>
             </wp:positionH>
             <wp:positionV relativeFrom="paragraph">
-              <wp:posOffset>172277</wp:posOffset>
+              <wp:posOffset>457835</wp:posOffset>
             </wp:positionV>
             <wp:extent cx="5760720" cy="3175000"/>
             <wp:effectExtent l="0" t="0" r="0" b="6350"/>
@@ -2470,6 +2370,10 @@
         </w:drawing>
       </w:r>
       <w:r>
+        <w:rPr>
+          <w:sz w:val="40"/>
+          <w:szCs w:val="40"/>
+        </w:rPr>
         <w:t>Regisztráció:</w:t>
       </w:r>
     </w:p>
@@ -2479,21 +2383,41 @@
       </w:pPr>
     </w:p>
     <w:p>
+      <w:pPr>
+        <w:jc w:val="center"/>
+        <w:rPr>
+          <w:sz w:val="32"/>
+          <w:szCs w:val="32"/>
+        </w:rPr>
+      </w:pPr>
+      <w:r>
+        <w:rPr>
+          <w:sz w:val="32"/>
+          <w:szCs w:val="32"/>
+        </w:rPr>
+        <w:t>Bejelentkezés:</w:t>
+      </w:r>
+    </w:p>
+    <w:p>
+      <w:pPr>
+        <w:pStyle w:val="Listaszerbekezds"/>
+      </w:pPr>
       <w:r>
         <w:rPr>
           <w:noProof/>
+          <w:lang w:eastAsia="hu-HU"/>
         </w:rPr>
         <w:drawing>
-          <wp:anchor distT="0" distB="0" distL="114300" distR="114300" simplePos="0" relativeHeight="251658240" behindDoc="0" locked="0" layoutInCell="1" allowOverlap="1" wp14:anchorId="5779C550" wp14:editId="367AF459">
+          <wp:anchor distT="0" distB="0" distL="114300" distR="114300" simplePos="0" relativeHeight="251656192" behindDoc="0" locked="0" layoutInCell="1" allowOverlap="1" wp14:anchorId="5779C550" wp14:editId="20F153DD">
             <wp:simplePos x="0" y="0"/>
             <wp:positionH relativeFrom="margin">
-              <wp:align>right</wp:align>
+              <wp:posOffset>-156845</wp:posOffset>
             </wp:positionH>
             <wp:positionV relativeFrom="paragraph">
-              <wp:posOffset>272882</wp:posOffset>
+              <wp:posOffset>412750</wp:posOffset>
             </wp:positionV>
-            <wp:extent cx="5760720" cy="1988185"/>
-            <wp:effectExtent l="0" t="0" r="0" b="0"/>
+            <wp:extent cx="6267450" cy="2162810"/>
+            <wp:effectExtent l="0" t="0" r="0" b="8890"/>
             <wp:wrapSquare wrapText="bothSides"/>
             <wp:docPr id="6" name="Kép 6"/>
             <wp:cNvGraphicFramePr>
@@ -2524,7 +2448,7 @@
                   <pic:spPr bwMode="auto">
                     <a:xfrm>
                       <a:off x="0" y="0"/>
-                      <a:ext cx="5760720" cy="1988185"/>
+                      <a:ext cx="6267450" cy="2162810"/>
                     </a:xfrm>
                     <a:prstGeom prst="rect">
                       <a:avLst/>
@@ -2537,18 +2461,1401 @@
                 </pic:pic>
               </a:graphicData>
             </a:graphic>
+            <wp14:sizeRelH relativeFrom="margin">
+              <wp14:pctWidth>0</wp14:pctWidth>
+            </wp14:sizeRelH>
+            <wp14:sizeRelV relativeFrom="margin">
+              <wp14:pctHeight>0</wp14:pctHeight>
+            </wp14:sizeRelV>
           </wp:anchor>
         </w:drawing>
       </w:r>
-      <w:r>
+    </w:p>
+    <w:p/>
+    <w:p/>
+    <w:p/>
+    <w:p/>
+    <w:p>
+      <w:pPr>
+        <w:rPr>
+          <w:rStyle w:val="markedcontent"/>
+          <w:rFonts w:ascii="Arial" w:hAnsi="Arial" w:cs="Arial"/>
+          <w:sz w:val="28"/>
+          <w:szCs w:val="28"/>
+        </w:rPr>
+      </w:pPr>
+    </w:p>
+    <w:p>
+      <w:pPr>
+        <w:rPr>
+          <w:b/>
+          <w:sz w:val="40"/>
+          <w:szCs w:val="40"/>
+        </w:rPr>
+      </w:pPr>
+      <w:r>
+        <w:rPr>
+          <w:b/>
+          <w:sz w:val="40"/>
+          <w:szCs w:val="40"/>
+        </w:rPr>
+        <w:t>Fizikai környezet:</w:t>
+      </w:r>
+    </w:p>
+    <w:p>
+      <w:r>
+        <w:t xml:space="preserve">Az rendszer egy webalkalmazás formájában fog megvalósulni, ami kompatibilis lesz a mai napokban legelterjedtebb böngészőkkel: Mozilla Firefox, Google Chrome, és a további </w:t>
+      </w:r>
+      <w:proofErr w:type="spellStart"/>
+      <w:r>
+        <w:t>Chromium</w:t>
+      </w:r>
+      <w:proofErr w:type="spellEnd"/>
+      <w:r>
+        <w:t xml:space="preserve"> alapú böngészők.</w:t>
+      </w:r>
+    </w:p>
+    <w:p>
+      <w:r>
+        <w:t xml:space="preserve">Az alkalmazás szerver oldali szükségleteit </w:t>
+      </w:r>
+      <w:r>
+        <w:t xml:space="preserve">egy </w:t>
+      </w:r>
+      <w:proofErr w:type="spellStart"/>
+      <w:r>
+        <w:t>Apache</w:t>
+      </w:r>
+      <w:proofErr w:type="spellEnd"/>
+      <w:r>
+        <w:t xml:space="preserve"> 2 szerver fogja ellátni, a fejlesztés jelenlegi stádiumában Windows 10 operációs rendszeren, </w:t>
+      </w:r>
+      <w:proofErr w:type="spellStart"/>
+      <w:r>
+        <w:t>Xampp</w:t>
+      </w:r>
+      <w:proofErr w:type="spellEnd"/>
+      <w:r>
+        <w:t xml:space="preserve"> segítségével futtatva, a későbbiekben egy Linux operációs rendszert futtató szervergépen fog a webszerver üzemelni. </w:t>
+      </w:r>
+    </w:p>
+    <w:p>
+      <w:r>
+        <w:t xml:space="preserve">Az </w:t>
+      </w:r>
+      <w:proofErr w:type="spellStart"/>
+      <w:r>
+        <w:t>Apache</w:t>
+      </w:r>
+      <w:proofErr w:type="spellEnd"/>
+      <w:r>
+        <w:t xml:space="preserve"> szerver egy PHP 8.0.10 alapú backend szoftvert fog használni a bejövő kérések kezelésére, és megválaszolására. A backend szoftver kizárólag az alap PHP csomagot fogja használni, keretrendszer nélkül.</w:t>
+      </w:r>
+    </w:p>
+    <w:p>
+      <w:r>
+        <w:t xml:space="preserve">A rendszer </w:t>
+      </w:r>
+      <w:proofErr w:type="spellStart"/>
+      <w:r>
+        <w:t>perzisztenciai</w:t>
+      </w:r>
+      <w:proofErr w:type="spellEnd"/>
+      <w:r>
+        <w:t xml:space="preserve"> szükségleteinek kielégítését egy relációs SQL adatbázis fogja végrehajtani. Egy 10.4.21 verziójú </w:t>
+      </w:r>
+      <w:proofErr w:type="spellStart"/>
+      <w:r>
+        <w:t>MariaDB</w:t>
+      </w:r>
+      <w:proofErr w:type="spellEnd"/>
+      <w:r>
+        <w:t xml:space="preserve"> </w:t>
+      </w:r>
+      <w:proofErr w:type="gramStart"/>
+      <w:r>
+        <w:t>a</w:t>
+      </w:r>
+      <w:r>
+        <w:t>datbázis</w:t>
+      </w:r>
+      <w:proofErr w:type="gramEnd"/>
+      <w:r>
+        <w:t xml:space="preserve"> amellyel a kapcsolatot</w:t>
+      </w:r>
+      <w:r>
+        <w:t xml:space="preserve"> </w:t>
+      </w:r>
+      <w:r>
+        <w:t xml:space="preserve">a PHP alkalmazás a PHP Data </w:t>
+      </w:r>
+      <w:proofErr w:type="spellStart"/>
+      <w:r>
+        <w:t>Objects</w:t>
+      </w:r>
+      <w:proofErr w:type="spellEnd"/>
+      <w:r>
+        <w:t xml:space="preserve"> kiegészítővel fogja tartani.</w:t>
+      </w:r>
+      <w:r>
+        <w:t xml:space="preserve"> A fejlesztés jelenlegi stádiumában, ez is a fejlesztők gépén fut </w:t>
+      </w:r>
+      <w:proofErr w:type="spellStart"/>
+      <w:r>
+        <w:t>Xampp</w:t>
+      </w:r>
+      <w:proofErr w:type="spellEnd"/>
+      <w:r>
+        <w:t xml:space="preserve"> segítségével, a későbbiekben egy Linux alapú szervergépen fog futni.</w:t>
+      </w:r>
+    </w:p>
+    <w:p>
+      <w:r>
+        <w:t>Az alkalmazás felhasználói kliens oldalon működő, frontend része alap HTML 5 alapokon fog nyugodni.</w:t>
+      </w:r>
+      <w:r>
+        <w:br/>
+        <w:t xml:space="preserve">A megjelenésért saját CSS és </w:t>
+      </w:r>
+      <w:proofErr w:type="spellStart"/>
+      <w:r>
+        <w:t>Bootstrap</w:t>
+      </w:r>
+      <w:proofErr w:type="spellEnd"/>
+      <w:r>
+        <w:t xml:space="preserve"> 5 által szolgáltatott CSS fog felelni.</w:t>
+      </w:r>
+      <w:r>
+        <w:br/>
+        <w:t xml:space="preserve">Az oldalak funkcionalitását </w:t>
+      </w:r>
+      <w:proofErr w:type="spellStart"/>
+      <w:r>
+        <w:t>Javascript</w:t>
+      </w:r>
+      <w:proofErr w:type="spellEnd"/>
+      <w:r>
+        <w:t xml:space="preserve"> nyelven írt rendszer fogja adni, az általánost funkcionalitást a </w:t>
+      </w:r>
+      <w:proofErr w:type="spellStart"/>
+      <w:r>
+        <w:t>JQuery</w:t>
+      </w:r>
+      <w:proofErr w:type="spellEnd"/>
+      <w:r>
+        <w:t xml:space="preserve"> 3.6.1-es könyvtár segíti, a szerverrel való kommunikáció nagy részben AJAX kérésekkel fog megvalósulni. Ennek kezelésére az </w:t>
+      </w:r>
+      <w:proofErr w:type="spellStart"/>
+      <w:r>
+        <w:t>Axios</w:t>
+      </w:r>
+      <w:proofErr w:type="spellEnd"/>
+      <w:r>
+        <w:t xml:space="preserve"> </w:t>
+      </w:r>
+      <w:r>
+        <w:t>könyvtár lesz használva.</w:t>
+      </w:r>
+    </w:p>
+    <w:p>
+      <w:r>
+        <w:t xml:space="preserve">A mindezek fejlesztéséhez használt eszköz a Visual </w:t>
+      </w:r>
+      <w:proofErr w:type="spellStart"/>
+      <w:r>
+        <w:t>Studio</w:t>
+      </w:r>
+      <w:proofErr w:type="spellEnd"/>
+      <w:r>
+        <w:t xml:space="preserve"> </w:t>
+      </w:r>
+      <w:proofErr w:type="spellStart"/>
+      <w:r>
+        <w:t>Code</w:t>
+      </w:r>
+      <w:proofErr w:type="spellEnd"/>
+      <w:r>
+        <w:t xml:space="preserve"> szoftver, illetve ennek a PHP, HTML, CSS, </w:t>
+      </w:r>
+      <w:proofErr w:type="spellStart"/>
+      <w:r>
+        <w:t>Javascript</w:t>
+      </w:r>
+      <w:proofErr w:type="spellEnd"/>
+      <w:r>
+        <w:t xml:space="preserve"> és </w:t>
+      </w:r>
+      <w:proofErr w:type="spellStart"/>
+      <w:r>
+        <w:t>JQuery</w:t>
+      </w:r>
+      <w:proofErr w:type="spellEnd"/>
+      <w:r>
+        <w:t xml:space="preserve"> kezelésére szolgáló bővítményei.</w:t>
+      </w:r>
+    </w:p>
+    <w:p>
+      <w:r>
+        <w:rPr>
+          <w:sz w:val="32"/>
+        </w:rPr>
+        <w:t>Adatbázis terv:</w:t>
+      </w:r>
+    </w:p>
+    <w:p>
+      <w:proofErr w:type="spellStart"/>
+      <w:r>
+        <w:t>Users</w:t>
+      </w:r>
+      <w:proofErr w:type="spellEnd"/>
+      <w:r>
+        <w:t xml:space="preserve"> tábla:</w:t>
+      </w:r>
+    </w:p>
+    <w:p>
+      <w:r>
+        <w:t>ID: A felhasználó egyedi azonosítószáma, a tábla elsődleges kulcsa,</w:t>
+      </w:r>
+      <w:r>
+        <w:t xml:space="preserve"> integer, </w:t>
+      </w:r>
+      <w:proofErr w:type="spellStart"/>
+      <w:r>
+        <w:t>autómatikusan</w:t>
+      </w:r>
+      <w:proofErr w:type="spellEnd"/>
+      <w:r>
+        <w:t xml:space="preserve"> a legutóbb létrehozott </w:t>
+      </w:r>
+      <w:proofErr w:type="spellStart"/>
+      <w:r>
+        <w:t>user</w:t>
+      </w:r>
+      <w:proofErr w:type="spellEnd"/>
+      <w:r>
+        <w:t xml:space="preserve"> ID-</w:t>
+      </w:r>
+      <w:proofErr w:type="spellStart"/>
+      <w:r>
+        <w:t>jénél</w:t>
+      </w:r>
+      <w:proofErr w:type="spellEnd"/>
+      <w:r>
+        <w:t xml:space="preserve"> 1 el nagyobb szám az értéke.</w:t>
+      </w:r>
+    </w:p>
+    <w:p>
+      <w:proofErr w:type="spellStart"/>
+      <w:r>
+        <w:t>Username</w:t>
+      </w:r>
+      <w:proofErr w:type="spellEnd"/>
+      <w:r>
+        <w:t xml:space="preserve">: A felhasználó megjelenítendő neve, 100 karakter hosszúságú </w:t>
+      </w:r>
+      <w:proofErr w:type="spellStart"/>
+      <w:r>
+        <w:t>Varchar</w:t>
+      </w:r>
+      <w:proofErr w:type="spellEnd"/>
+      <w:r>
+        <w:t xml:space="preserve">, </w:t>
+      </w:r>
+      <w:proofErr w:type="spellStart"/>
+      <w:r>
+        <w:t>Unique</w:t>
+      </w:r>
+      <w:proofErr w:type="spellEnd"/>
+      <w:r>
+        <w:t xml:space="preserve"> megszorítás van rajta, tehát minden </w:t>
+      </w:r>
+      <w:proofErr w:type="spellStart"/>
+      <w:r>
+        <w:t>username</w:t>
+      </w:r>
+      <w:proofErr w:type="spellEnd"/>
+      <w:r>
+        <w:t xml:space="preserve"> egyedi </w:t>
+      </w:r>
+      <w:proofErr w:type="gramStart"/>
+      <w:r>
+        <w:t>kell</w:t>
+      </w:r>
+      <w:proofErr w:type="gramEnd"/>
+      <w:r>
+        <w:t xml:space="preserve"> hogy legyen.</w:t>
+      </w:r>
+    </w:p>
+    <w:p>
+      <w:r>
+        <w:t xml:space="preserve">Email: A felhasználó email elérhetősége, 100 karakter hosszúságú </w:t>
+      </w:r>
+      <w:proofErr w:type="spellStart"/>
+      <w:r>
+        <w:t>Varchar</w:t>
+      </w:r>
+      <w:proofErr w:type="spellEnd"/>
+      <w:r>
+        <w:t xml:space="preserve">, </w:t>
+      </w:r>
+      <w:proofErr w:type="spellStart"/>
+      <w:r>
+        <w:t>Unique</w:t>
+      </w:r>
+      <w:proofErr w:type="spellEnd"/>
+      <w:r>
+        <w:t xml:space="preserve"> megszorítás van rajta, tehát minden email egyedi </w:t>
+      </w:r>
+      <w:proofErr w:type="gramStart"/>
+      <w:r>
+        <w:t>kell</w:t>
+      </w:r>
+      <w:proofErr w:type="gramEnd"/>
+      <w:r>
+        <w:t xml:space="preserve"> hogy legyen.</w:t>
+      </w:r>
+    </w:p>
+    <w:p>
+      <w:proofErr w:type="spellStart"/>
+      <w:r>
+        <w:t>Password</w:t>
+      </w:r>
+      <w:proofErr w:type="spellEnd"/>
+      <w:r>
+        <w:t xml:space="preserve">: A felhasználó </w:t>
+      </w:r>
+      <w:proofErr w:type="spellStart"/>
+      <w:r>
+        <w:t>jelszava</w:t>
+      </w:r>
+      <w:proofErr w:type="spellEnd"/>
+      <w:r>
+        <w:t xml:space="preserve">, </w:t>
+      </w:r>
+      <w:proofErr w:type="spellStart"/>
+      <w:r>
+        <w:t>hash</w:t>
+      </w:r>
+      <w:proofErr w:type="spellEnd"/>
+      <w:r>
+        <w:t xml:space="preserve">-elve </w:t>
+      </w:r>
+      <w:proofErr w:type="spellStart"/>
+      <w:r>
+        <w:t>bcrypt</w:t>
+      </w:r>
+      <w:proofErr w:type="spellEnd"/>
+      <w:r>
+        <w:t xml:space="preserve"> algoritmussal, 255 karakter hosszúságú </w:t>
+      </w:r>
+      <w:proofErr w:type="spellStart"/>
+      <w:r>
+        <w:t>Varchar</w:t>
+      </w:r>
+      <w:proofErr w:type="spellEnd"/>
+    </w:p>
+    <w:p>
+      <w:proofErr w:type="spellStart"/>
+      <w:r>
+        <w:t>Created_at</w:t>
+      </w:r>
+      <w:proofErr w:type="spellEnd"/>
+      <w:r>
+        <w:t xml:space="preserve">: A felhasználó létrehozásának időpontja, </w:t>
+      </w:r>
+      <w:proofErr w:type="spellStart"/>
+      <w:r>
+        <w:t>datetime</w:t>
+      </w:r>
+      <w:proofErr w:type="spellEnd"/>
+      <w:r>
+        <w:t xml:space="preserve"> típusú, alapértelemezett értéke a jelenlegi időpont.</w:t>
+      </w:r>
+    </w:p>
+    <w:p>
+      <w:r>
+        <w:t>Egyik oszlop értéke se lehet Null.</w:t>
+      </w:r>
+    </w:p>
+    <w:p>
+      <w:pPr>
+        <w:rPr>
+          <w:sz w:val="28"/>
+        </w:rPr>
+      </w:pPr>
+      <w:r>
+        <w:rPr>
+          <w:sz w:val="28"/>
+        </w:rPr>
+        <w:t>A tábla létrehozó kódja:</w:t>
+      </w:r>
+    </w:p>
+    <w:p>
+      <w:r>
+        <w:t xml:space="preserve"> </w:t>
+      </w:r>
+      <w:r>
+        <w:t>CREATE TABLE `</w:t>
+      </w:r>
+      <w:proofErr w:type="spellStart"/>
+      <w:r>
+        <w:t>users</w:t>
+      </w:r>
+      <w:proofErr w:type="spellEnd"/>
+      <w:r>
+        <w:t>` (</w:t>
+      </w:r>
+    </w:p>
+    <w:p>
+      <w:r>
+        <w:lastRenderedPageBreak/>
+        <w:t xml:space="preserve">  `</w:t>
+      </w:r>
+      <w:proofErr w:type="spellStart"/>
+      <w:r>
+        <w:t>id</w:t>
+      </w:r>
+      <w:proofErr w:type="spellEnd"/>
+      <w:r>
+        <w:t xml:space="preserve">` </w:t>
+      </w:r>
+      <w:proofErr w:type="gramStart"/>
+      <w:r>
+        <w:t>int(</w:t>
+      </w:r>
+      <w:proofErr w:type="gramEnd"/>
+      <w:r>
+        <w:t>11) NOT NULL AUTO_INCREMENT,</w:t>
+      </w:r>
+    </w:p>
+    <w:p>
+      <w:r>
+        <w:t xml:space="preserve">  `</w:t>
+      </w:r>
+      <w:proofErr w:type="spellStart"/>
+      <w:r>
+        <w:t>username</w:t>
+      </w:r>
+      <w:proofErr w:type="spellEnd"/>
+      <w:r>
+        <w:t xml:space="preserve">` </w:t>
+      </w:r>
+      <w:proofErr w:type="spellStart"/>
+      <w:proofErr w:type="gramStart"/>
+      <w:r>
+        <w:t>varchar</w:t>
+      </w:r>
+      <w:proofErr w:type="spellEnd"/>
+      <w:r>
+        <w:t>(</w:t>
+      </w:r>
+      <w:proofErr w:type="gramEnd"/>
+      <w:r>
+        <w:t>100) NOT NULL,</w:t>
+      </w:r>
+    </w:p>
+    <w:p>
+      <w:r>
+        <w:t xml:space="preserve">  `email` </w:t>
+      </w:r>
+      <w:proofErr w:type="spellStart"/>
+      <w:proofErr w:type="gramStart"/>
+      <w:r>
+        <w:t>varchar</w:t>
+      </w:r>
+      <w:proofErr w:type="spellEnd"/>
+      <w:r>
+        <w:t>(</w:t>
+      </w:r>
+      <w:proofErr w:type="gramEnd"/>
+      <w:r>
+        <w:t>100) NOT NULL,</w:t>
+      </w:r>
+    </w:p>
+    <w:p>
+      <w:r>
+        <w:t xml:space="preserve">  `</w:t>
+      </w:r>
+      <w:proofErr w:type="spellStart"/>
+      <w:r>
+        <w:t>password</w:t>
+      </w:r>
+      <w:proofErr w:type="spellEnd"/>
+      <w:r>
+        <w:t xml:space="preserve">` </w:t>
+      </w:r>
+      <w:proofErr w:type="spellStart"/>
+      <w:proofErr w:type="gramStart"/>
+      <w:r>
+        <w:t>varchar</w:t>
+      </w:r>
+      <w:proofErr w:type="spellEnd"/>
+      <w:r>
+        <w:t>(</w:t>
+      </w:r>
+      <w:proofErr w:type="gramEnd"/>
+      <w:r>
+        <w:t>255) NOT NULL,</w:t>
+      </w:r>
+    </w:p>
+    <w:p>
+      <w:r>
+        <w:t xml:space="preserve">  `</w:t>
+      </w:r>
+      <w:proofErr w:type="spellStart"/>
+      <w:r>
+        <w:t>created_at</w:t>
+      </w:r>
+      <w:proofErr w:type="spellEnd"/>
+      <w:r>
+        <w:t xml:space="preserve">` </w:t>
+      </w:r>
+      <w:proofErr w:type="spellStart"/>
+      <w:r>
+        <w:t>datetime</w:t>
+      </w:r>
+      <w:proofErr w:type="spellEnd"/>
+      <w:r>
+        <w:t xml:space="preserve"> DEFAULT </w:t>
+      </w:r>
+      <w:proofErr w:type="spellStart"/>
+      <w:r>
+        <w:t>current_</w:t>
+      </w:r>
+      <w:proofErr w:type="gramStart"/>
+      <w:r>
+        <w:t>timestamp</w:t>
+      </w:r>
+      <w:proofErr w:type="spellEnd"/>
+      <w:r>
+        <w:t>(</w:t>
+      </w:r>
+      <w:proofErr w:type="gramEnd"/>
+      <w:r>
+        <w:t>),</w:t>
+      </w:r>
+    </w:p>
+    <w:p>
+      <w:r>
+        <w:t xml:space="preserve">  PRIMARY KEY (`</w:t>
+      </w:r>
+      <w:proofErr w:type="spellStart"/>
+      <w:r>
+        <w:t>id</w:t>
+      </w:r>
+      <w:proofErr w:type="spellEnd"/>
+      <w:r>
+        <w:t>`),</w:t>
+      </w:r>
+    </w:p>
+    <w:p>
+      <w:r>
+        <w:t xml:space="preserve">  UNIQUE KEY `</w:t>
+      </w:r>
+      <w:proofErr w:type="spellStart"/>
+      <w:r>
+        <w:t>username</w:t>
+      </w:r>
+      <w:proofErr w:type="spellEnd"/>
+      <w:r>
+        <w:t>` (`</w:t>
+      </w:r>
+      <w:proofErr w:type="spellStart"/>
+      <w:r>
+        <w:t>username</w:t>
+      </w:r>
+      <w:proofErr w:type="spellEnd"/>
+      <w:r>
+        <w:t>`),</w:t>
+      </w:r>
+    </w:p>
+    <w:p>
+      <w:r>
+        <w:t xml:space="preserve">  UNIQUE KEY `email` (`email`)</w:t>
+      </w:r>
+    </w:p>
+    <w:p>
+      <w:r>
+        <w:t>) ENGINE=</w:t>
+      </w:r>
+      <w:proofErr w:type="spellStart"/>
+      <w:r>
+        <w:t>InnoDB</w:t>
+      </w:r>
+      <w:proofErr w:type="spellEnd"/>
+      <w:r>
+        <w:t xml:space="preserve"> AUTO_INCREMENT=10 DEFAULT CHARSET=latin1</w:t>
+      </w:r>
+    </w:p>
+    <w:p/>
+    <w:p>
+      <w:pPr>
+        <w:rPr>
+          <w:b/>
+          <w:sz w:val="40"/>
+          <w:szCs w:val="40"/>
+        </w:rPr>
+      </w:pPr>
+      <w:r>
+        <w:rPr>
+          <w:b/>
+          <w:sz w:val="40"/>
+          <w:szCs w:val="40"/>
+        </w:rPr>
+        <w:t>Képernyő tervek:</w:t>
+      </w:r>
+    </w:p>
+    <w:p>
+      <w:pPr>
+        <w:rPr>
+          <w:b/>
+          <w:bCs/>
+          <w:sz w:val="28"/>
+          <w:szCs w:val="28"/>
+        </w:rPr>
+      </w:pPr>
+      <w:r>
+        <w:rPr>
+          <w:b/>
+          <w:bCs/>
+          <w:sz w:val="28"/>
+          <w:szCs w:val="28"/>
+        </w:rPr>
+        <w:t>Regisztrációs felület:</w:t>
+      </w:r>
+    </w:p>
+    <w:p>
+      <w:pPr>
+        <w:rPr>
+          <w:b/>
+          <w:sz w:val="40"/>
+          <w:szCs w:val="40"/>
+        </w:rPr>
+      </w:pPr>
+      <w:r>
+        <w:rPr>
+          <w:b/>
+          <w:noProof/>
+          <w:sz w:val="40"/>
+          <w:szCs w:val="40"/>
+        </w:rPr>
+        <w:drawing>
+          <wp:inline distT="0" distB="0" distL="0" distR="0" wp14:anchorId="46593D42" wp14:editId="412FE972">
+            <wp:extent cx="5753100" cy="4191000"/>
+            <wp:effectExtent l="0" t="0" r="0" b="0"/>
+            <wp:docPr id="1" name="Kép 1"/>
+            <wp:cNvGraphicFramePr>
+              <a:graphicFrameLocks xmlns:a="http://schemas.openxmlformats.org/drawingml/2006/main" noChangeAspect="1"/>
+            </wp:cNvGraphicFramePr>
+            <a:graphic xmlns:a="http://schemas.openxmlformats.org/drawingml/2006/main">
+              <a:graphicData uri="http://schemas.openxmlformats.org/drawingml/2006/picture">
+                <pic:pic xmlns:pic="http://schemas.openxmlformats.org/drawingml/2006/picture">
+                  <pic:nvPicPr>
+                    <pic:cNvPr id="0" name="Picture 1"/>
+                    <pic:cNvPicPr>
+                      <a:picLocks noChangeAspect="1" noChangeArrowheads="1"/>
+                    </pic:cNvPicPr>
+                  </pic:nvPicPr>
+                  <pic:blipFill>
+                    <a:blip r:embed="rId7">
+                      <a:extLst>
+                        <a:ext uri="{28A0092B-C50C-407E-A947-70E740481C1C}">
+                          <a14:useLocalDpi xmlns:a14="http://schemas.microsoft.com/office/drawing/2010/main" val="0"/>
+                        </a:ext>
+                      </a:extLst>
+                    </a:blip>
+                    <a:srcRect/>
+                    <a:stretch>
+                      <a:fillRect/>
+                    </a:stretch>
+                  </pic:blipFill>
+                  <pic:spPr bwMode="auto">
+                    <a:xfrm>
+                      <a:off x="0" y="0"/>
+                      <a:ext cx="5753100" cy="4191000"/>
+                    </a:xfrm>
+                    <a:prstGeom prst="rect">
+                      <a:avLst/>
+                    </a:prstGeom>
+                    <a:noFill/>
+                    <a:ln>
+                      <a:noFill/>
+                    </a:ln>
+                  </pic:spPr>
+                </pic:pic>
+              </a:graphicData>
+            </a:graphic>
+          </wp:inline>
+        </w:drawing>
+      </w:r>
+    </w:p>
+    <w:p>
+      <w:pPr>
+        <w:rPr>
+          <w:b/>
+          <w:bCs/>
+          <w:sz w:val="28"/>
+          <w:szCs w:val="28"/>
+        </w:rPr>
+      </w:pPr>
+      <w:r>
+        <w:rPr>
+          <w:b/>
+          <w:bCs/>
+          <w:sz w:val="28"/>
+          <w:szCs w:val="28"/>
+        </w:rPr>
+        <w:lastRenderedPageBreak/>
+        <w:t>Bejelentkezési</w:t>
+      </w:r>
+      <w:r>
+        <w:rPr>
+          <w:b/>
+          <w:bCs/>
+          <w:sz w:val="28"/>
+          <w:szCs w:val="28"/>
+        </w:rPr>
+        <w:t xml:space="preserve"> </w:t>
+      </w:r>
+      <w:r>
+        <w:rPr>
+          <w:b/>
+          <w:bCs/>
+          <w:sz w:val="28"/>
+          <w:szCs w:val="28"/>
+        </w:rPr>
+        <w:t>felület:</w:t>
+      </w:r>
+      <w:r>
+        <w:rPr>
+          <w:b/>
+          <w:bCs/>
+          <w:noProof/>
+          <w:sz w:val="28"/>
+          <w:szCs w:val="28"/>
+        </w:rPr>
+        <w:drawing>
+          <wp:inline distT="0" distB="0" distL="0" distR="0" wp14:anchorId="0D8FC85F" wp14:editId="277D6BA1">
+            <wp:extent cx="5762625" cy="2257425"/>
+            <wp:effectExtent l="0" t="0" r="9525" b="9525"/>
+            <wp:docPr id="2" name="Kép 2"/>
+            <wp:cNvGraphicFramePr>
+              <a:graphicFrameLocks xmlns:a="http://schemas.openxmlformats.org/drawingml/2006/main" noChangeAspect="1"/>
+            </wp:cNvGraphicFramePr>
+            <a:graphic xmlns:a="http://schemas.openxmlformats.org/drawingml/2006/main">
+              <a:graphicData uri="http://schemas.openxmlformats.org/drawingml/2006/picture">
+                <pic:pic xmlns:pic="http://schemas.openxmlformats.org/drawingml/2006/picture">
+                  <pic:nvPicPr>
+                    <pic:cNvPr id="0" name="Picture 2"/>
+                    <pic:cNvPicPr>
+                      <a:picLocks noChangeAspect="1" noChangeArrowheads="1"/>
+                    </pic:cNvPicPr>
+                  </pic:nvPicPr>
+                  <pic:blipFill>
+                    <a:blip r:embed="rId8">
+                      <a:extLst>
+                        <a:ext uri="{28A0092B-C50C-407E-A947-70E740481C1C}">
+                          <a14:useLocalDpi xmlns:a14="http://schemas.microsoft.com/office/drawing/2010/main" val="0"/>
+                        </a:ext>
+                      </a:extLst>
+                    </a:blip>
+                    <a:srcRect/>
+                    <a:stretch>
+                      <a:fillRect/>
+                    </a:stretch>
+                  </pic:blipFill>
+                  <pic:spPr bwMode="auto">
+                    <a:xfrm>
+                      <a:off x="0" y="0"/>
+                      <a:ext cx="5762625" cy="2257425"/>
+                    </a:xfrm>
+                    <a:prstGeom prst="rect">
+                      <a:avLst/>
+                    </a:prstGeom>
+                    <a:noFill/>
+                    <a:ln>
+                      <a:noFill/>
+                    </a:ln>
+                  </pic:spPr>
+                </pic:pic>
+              </a:graphicData>
+            </a:graphic>
+          </wp:inline>
+        </w:drawing>
+      </w:r>
+      <w:r>
+        <w:rPr>
+          <w:b/>
+          <w:bCs/>
+          <w:sz w:val="28"/>
+          <w:szCs w:val="28"/>
+        </w:rPr>
+        <w:t xml:space="preserve"> </w:t>
+      </w:r>
+    </w:p>
+    <w:p>
+      <w:pPr>
+        <w:rPr>
+          <w:b/>
+          <w:sz w:val="40"/>
+          <w:szCs w:val="40"/>
+        </w:rPr>
+      </w:pPr>
+      <w:r>
+        <w:rPr>
+          <w:b/>
+          <w:sz w:val="40"/>
+          <w:szCs w:val="40"/>
+        </w:rPr>
+        <w:t>Forgatókönyvek</w:t>
+      </w:r>
+      <w:r>
+        <w:rPr>
+          <w:b/>
+          <w:sz w:val="40"/>
+          <w:szCs w:val="40"/>
+        </w:rPr>
+        <w:t>:</w:t>
+      </w:r>
+    </w:p>
+    <w:p>
+      <w:pPr>
+        <w:rPr>
+          <w:b/>
+          <w:bCs/>
+          <w:sz w:val="28"/>
+          <w:szCs w:val="28"/>
+        </w:rPr>
+      </w:pPr>
+      <w:r>
+        <w:rPr>
+          <w:b/>
+          <w:bCs/>
+          <w:sz w:val="28"/>
+          <w:szCs w:val="28"/>
+        </w:rPr>
+        <w:t>Regisztráció</w:t>
+      </w:r>
+      <w:r>
+        <w:rPr>
+          <w:b/>
+          <w:bCs/>
+          <w:sz w:val="28"/>
+          <w:szCs w:val="28"/>
+        </w:rPr>
+        <w:t>:</w:t>
+      </w:r>
+    </w:p>
+    <w:p>
+      <w:pPr>
+        <w:spacing w:after="0"/>
+      </w:pPr>
+      <w:r>
+        <w:t>A felhasználó a regisztrációs felületen aktuálisan van jelen. A regisztrációs felületen mezők találhatók. A mezők egy-egy bemeneti értéket vár.</w:t>
+      </w:r>
+    </w:p>
+    <w:p>
+      <w:pPr>
+        <w:spacing w:after="0"/>
+        <w:jc w:val="center"/>
+        <w:rPr>
+          <w:b/>
+          <w:bCs/>
+          <w:sz w:val="28"/>
+          <w:szCs w:val="28"/>
+        </w:rPr>
+      </w:pPr>
+      <w:r>
+        <w:rPr>
+          <w:b/>
+          <w:bCs/>
+          <w:sz w:val="28"/>
+          <w:szCs w:val="28"/>
+        </w:rPr>
+        <w:t>Mezők</w:t>
+      </w:r>
+    </w:p>
+    <w:tbl>
+      <w:tblPr>
+        <w:tblStyle w:val="Rcsostblzat"/>
+        <w:tblW w:w="0" w:type="auto"/>
+        <w:tblLook w:val="04A0" w:firstRow="1" w:lastRow="0" w:firstColumn="1" w:lastColumn="0" w:noHBand="0" w:noVBand="1"/>
+      </w:tblPr>
+      <w:tblGrid>
+        <w:gridCol w:w="4644"/>
+        <w:gridCol w:w="4644"/>
+      </w:tblGrid>
+      <w:tr>
+        <w:tc>
+          <w:tcPr>
+            <w:tcW w:w="4644" w:type="dxa"/>
+          </w:tcPr>
+          <w:p>
+            <w:r>
+              <w:t>Email</w:t>
+            </w:r>
+          </w:p>
+        </w:tc>
+        <w:tc>
+          <w:tcPr>
+            <w:tcW w:w="4644" w:type="dxa"/>
+          </w:tcPr>
+          <w:p>
+            <w:r>
+              <w:t>A felhasználó ebben a mezőben a saját általa választott email-jét adja meg</w:t>
+            </w:r>
+          </w:p>
+        </w:tc>
+      </w:tr>
+      <w:tr>
+        <w:tc>
+          <w:tcPr>
+            <w:tcW w:w="4644" w:type="dxa"/>
+          </w:tcPr>
+          <w:p>
+            <w:proofErr w:type="spellStart"/>
+            <w:r>
+              <w:t>Username</w:t>
+            </w:r>
+            <w:proofErr w:type="spellEnd"/>
+          </w:p>
+        </w:tc>
+        <w:tc>
+          <w:tcPr>
+            <w:tcW w:w="4644" w:type="dxa"/>
+          </w:tcPr>
+          <w:p>
+            <w:r>
+              <w:t xml:space="preserve">A felhasználó ebben a mezőben a saját általa választott </w:t>
+            </w:r>
+            <w:r>
+              <w:t>felhasználó nevet adja meg</w:t>
+            </w:r>
+            <w:r>
+              <w:t xml:space="preserve"> a kritériumoknak megfelelően</w:t>
+            </w:r>
+          </w:p>
+        </w:tc>
+      </w:tr>
+      <w:tr>
+        <w:tc>
+          <w:tcPr>
+            <w:tcW w:w="4644" w:type="dxa"/>
+          </w:tcPr>
+          <w:p>
+            <w:proofErr w:type="spellStart"/>
+            <w:r>
+              <w:t>Password</w:t>
+            </w:r>
+            <w:proofErr w:type="spellEnd"/>
+          </w:p>
+        </w:tc>
+        <w:tc>
+          <w:tcPr>
+            <w:tcW w:w="4644" w:type="dxa"/>
+          </w:tcPr>
+          <w:p>
+            <w:r>
+              <w:t>A felhasználó ebben a mezőben a saját általa választott</w:t>
+            </w:r>
+            <w:r>
+              <w:t xml:space="preserve"> jelszót adhatja meg a kritériumoknak megfelelően</w:t>
+            </w:r>
+          </w:p>
+        </w:tc>
+      </w:tr>
+      <w:tr>
+        <w:tc>
+          <w:tcPr>
+            <w:tcW w:w="4644" w:type="dxa"/>
+          </w:tcPr>
+          <w:p>
+            <w:proofErr w:type="spellStart"/>
+            <w:r>
+              <w:t>Confrim</w:t>
+            </w:r>
+            <w:proofErr w:type="spellEnd"/>
+            <w:r>
+              <w:t xml:space="preserve"> </w:t>
+            </w:r>
+            <w:proofErr w:type="spellStart"/>
+            <w:r>
+              <w:t>Password</w:t>
+            </w:r>
+            <w:proofErr w:type="spellEnd"/>
+          </w:p>
+        </w:tc>
+        <w:tc>
+          <w:tcPr>
+            <w:tcW w:w="4644" w:type="dxa"/>
+          </w:tcPr>
+          <w:p>
+            <w:r>
+              <w:t>Ebben a mezőben a „</w:t>
+            </w:r>
+            <w:proofErr w:type="spellStart"/>
+            <w:r>
+              <w:t>Password</w:t>
+            </w:r>
+            <w:proofErr w:type="spellEnd"/>
+            <w:r>
+              <w:t xml:space="preserve">” mezőben megadott jelszót kell újra </w:t>
+            </w:r>
+            <w:proofErr w:type="spellStart"/>
+            <w:r>
+              <w:t>meghatárzoni</w:t>
+            </w:r>
+            <w:proofErr w:type="spellEnd"/>
+          </w:p>
+        </w:tc>
+      </w:tr>
+    </w:tbl>
+    <w:p>
+      <w:pPr>
+        <w:spacing w:before="120"/>
+      </w:pPr>
+      <w:r>
+        <w:t xml:space="preserve"> </w:t>
+      </w:r>
+      <w:r>
+        <w:t>A mezők helyes kitöltése után elhelyezkedik egy „</w:t>
+      </w:r>
+      <w:proofErr w:type="spellStart"/>
+      <w:r>
+        <w:t>Submit</w:t>
+      </w:r>
+      <w:proofErr w:type="spellEnd"/>
+      <w:r>
+        <w:t>” gomb kék színnel a mezők alatt erre rákattintva a regisztráció megtörténik. Amennyiben a felhasználó rendelkezik egy adott felhasználói fiókkal a „Login here” gombbal átkerül a bejelentkezési felületre</w:t>
+      </w:r>
+    </w:p>
+    <w:p>
+      <w:pPr>
+        <w:rPr>
+          <w:b/>
+          <w:bCs/>
+          <w:sz w:val="28"/>
+          <w:szCs w:val="28"/>
+        </w:rPr>
+      </w:pPr>
+      <w:r>
+        <w:rPr>
+          <w:b/>
+          <w:bCs/>
+          <w:sz w:val="28"/>
+          <w:szCs w:val="28"/>
+        </w:rPr>
         <w:t>Bejelentkezés:</w:t>
       </w:r>
     </w:p>
     <w:p>
-      <w:pPr>
-        <w:pStyle w:val="Listaszerbekezds"/>
-      </w:pPr>
-    </w:p>
+      <w:r>
+        <w:t>A felhasználó</w:t>
+      </w:r>
+      <w:r>
+        <w:t xml:space="preserve"> a bejelentkezési </w:t>
+      </w:r>
+      <w:r>
+        <w:t>felületen aktuálisan van jelen.</w:t>
+      </w:r>
+      <w:r>
+        <w:t xml:space="preserve"> A bejelentkezési felületen </w:t>
+      </w:r>
+      <w:r>
+        <w:t>mezők találhatók. A mezők egy-egy bemeneti értéket vár.</w:t>
+      </w:r>
+    </w:p>
+    <w:p>
+      <w:pPr>
+        <w:spacing w:after="0"/>
+        <w:jc w:val="center"/>
+        <w:rPr>
+          <w:b/>
+          <w:bCs/>
+          <w:sz w:val="28"/>
+          <w:szCs w:val="28"/>
+        </w:rPr>
+      </w:pPr>
+      <w:r>
+        <w:rPr>
+          <w:b/>
+          <w:bCs/>
+          <w:sz w:val="28"/>
+          <w:szCs w:val="28"/>
+        </w:rPr>
+        <w:t>Mezők</w:t>
+      </w:r>
+    </w:p>
+    <w:tbl>
+      <w:tblPr>
+        <w:tblStyle w:val="Rcsostblzat"/>
+        <w:tblW w:w="0" w:type="auto"/>
+        <w:tblLook w:val="04A0" w:firstRow="1" w:lastRow="0" w:firstColumn="1" w:lastColumn="0" w:noHBand="0" w:noVBand="1"/>
+      </w:tblPr>
+      <w:tblGrid>
+        <w:gridCol w:w="4644"/>
+        <w:gridCol w:w="4644"/>
+      </w:tblGrid>
+      <w:tr>
+        <w:tc>
+          <w:tcPr>
+            <w:tcW w:w="4644" w:type="dxa"/>
+          </w:tcPr>
+          <w:p>
+            <w:proofErr w:type="spellStart"/>
+            <w:r>
+              <w:t>Username</w:t>
+            </w:r>
+            <w:proofErr w:type="spellEnd"/>
+          </w:p>
+        </w:tc>
+        <w:tc>
+          <w:tcPr>
+            <w:tcW w:w="4644" w:type="dxa"/>
+          </w:tcPr>
+          <w:p>
+            <w:r>
+              <w:t>A felhasználó a már meglévő felhasználói fiókjának a felhasználó nevét kell megadnia.</w:t>
+            </w:r>
+          </w:p>
+        </w:tc>
+      </w:tr>
+      <w:tr>
+        <w:tc>
+          <w:tcPr>
+            <w:tcW w:w="4644" w:type="dxa"/>
+          </w:tcPr>
+          <w:p>
+            <w:proofErr w:type="spellStart"/>
+            <w:r>
+              <w:t>Password</w:t>
+            </w:r>
+            <w:proofErr w:type="spellEnd"/>
+          </w:p>
+        </w:tc>
+        <w:tc>
+          <w:tcPr>
+            <w:tcW w:w="4644" w:type="dxa"/>
+          </w:tcPr>
+          <w:p>
+            <w:r>
+              <w:t xml:space="preserve">A felhasználó a már meglévő felhasználói fiókjának a felhasználó </w:t>
+            </w:r>
+            <w:r>
+              <w:t>jelszavát</w:t>
+            </w:r>
+            <w:r>
+              <w:t xml:space="preserve"> kell megadnia</w:t>
+            </w:r>
+            <w:r>
+              <w:t>.</w:t>
+            </w:r>
+          </w:p>
+        </w:tc>
+      </w:tr>
+    </w:tbl>
+    <w:p>
+      <w:r>
+        <w:t xml:space="preserve">Ammenyiben a mezők helyesen lettek kitöltve a bejelentkezési felületen egy „Login” nevezetű gomb található kék színnel. Amennyibe a felhasználó erre a gombra rákattint bejelentkezik a fő oldalra. </w:t>
+      </w:r>
+      <w:r>
+        <w:lastRenderedPageBreak/>
+        <w:t>Amennyiben a felhasználó nem rendelkezik felhasználó fiókkal akkor a „</w:t>
+      </w:r>
+      <w:proofErr w:type="spellStart"/>
+      <w:r>
+        <w:t>Sign</w:t>
+      </w:r>
+      <w:proofErr w:type="spellEnd"/>
+      <w:r>
+        <w:t xml:space="preserve"> </w:t>
+      </w:r>
+      <w:proofErr w:type="spellStart"/>
+      <w:r>
+        <w:t>up</w:t>
+      </w:r>
+      <w:proofErr w:type="spellEnd"/>
+      <w:r>
+        <w:t xml:space="preserve"> </w:t>
+      </w:r>
+      <w:proofErr w:type="spellStart"/>
+      <w:r>
+        <w:t>now</w:t>
+      </w:r>
+      <w:proofErr w:type="spellEnd"/>
+      <w:r>
+        <w:t>” gombra kattintva tud létrehozni egyet.</w:t>
+      </w:r>
+    </w:p>
+    <w:p/>
+    <w:p>
+      <w:pPr>
+        <w:rPr>
+          <w:b/>
+          <w:sz w:val="40"/>
+          <w:szCs w:val="40"/>
+        </w:rPr>
+      </w:pPr>
+      <w:proofErr w:type="spellStart"/>
+      <w:r>
+        <w:rPr>
+          <w:b/>
+          <w:sz w:val="40"/>
+          <w:szCs w:val="40"/>
+        </w:rPr>
+        <w:t>Architekturális</w:t>
+      </w:r>
+      <w:proofErr w:type="spellEnd"/>
+      <w:r>
+        <w:rPr>
+          <w:b/>
+          <w:sz w:val="40"/>
+          <w:szCs w:val="40"/>
+        </w:rPr>
+        <w:t xml:space="preserve"> terv:</w:t>
+      </w:r>
+    </w:p>
+    <w:p>
+      <w:r>
+        <w:t xml:space="preserve">A webalkalmazás a „3 rétegű alkalmazás” </w:t>
+      </w:r>
+      <w:proofErr w:type="spellStart"/>
+      <w:r>
+        <w:t>architektúrális</w:t>
+      </w:r>
+      <w:proofErr w:type="spellEnd"/>
+      <w:r>
+        <w:t xml:space="preserve"> tervezési minta alapján fog elkészülni, ezen három réteg a következő:</w:t>
+      </w:r>
+    </w:p>
+    <w:p>
+      <w:r>
+        <w:t>-Kliens réteg</w:t>
+      </w:r>
+    </w:p>
+    <w:p>
+      <w:r>
+        <w:t>-Alkalmazás szerver réteg</w:t>
+      </w:r>
+    </w:p>
+    <w:p>
+      <w:r>
+        <w:t>-Adat réteg</w:t>
+      </w:r>
+    </w:p>
+    <w:p>
+      <w:r>
+        <w:rPr>
+          <w:b/>
+        </w:rPr>
+        <w:t>A kliens réteggel</w:t>
+      </w:r>
+      <w:r>
+        <w:t xml:space="preserve"> </w:t>
+      </w:r>
+      <w:proofErr w:type="spellStart"/>
+      <w:r>
+        <w:t>interaktál</w:t>
+      </w:r>
+      <w:proofErr w:type="spellEnd"/>
+      <w:r>
+        <w:t xml:space="preserve"> a felhasználó, ennek a feladata, hogy minél egyszerűbben és gyorsabban tudja megérteni az egyes oldalakon milyen információkat és hogy kell megadni az oldal használatához, illetve rendezi a szerverről visszakapott információkat egy könnyen emészthető, jól áttekinthető formátumba.</w:t>
+      </w:r>
+    </w:p>
+    <w:p>
+      <w:r>
+        <w:rPr>
+          <w:b/>
+        </w:rPr>
+        <w:t xml:space="preserve">Az alkalmazás szerver rétegben </w:t>
+      </w:r>
+      <w:r>
+        <w:t xml:space="preserve">található az üzleti logika, amely azért felel, hogy a kliens rétegről kapott információkat feldolgozza, és szükség esetén az adatbázisban eltárolja, illetve, hogy az adatbázisból kigyűjtse a szükséges adatokat a felhasználók igényeinek kielégítésére. Felelős továbbá a felhasználó adatainak biztonságáért, amit legfőképpen az oldal használóinak jogosultágai kezelésével tesz meg, biztosítja, hogy a személyes adatai a felhasználóknak nem kerülnek jogosulatlan kezekbe. Biztosítja ezt még jelszótitkosítással is, hogy a felhasználók fiókjai még esetleges adatszivárgás esetén se kerüljenek jogosulatlan irányítás alá. A rugalmasság érdekében az olyan </w:t>
+      </w:r>
+      <w:proofErr w:type="gramStart"/>
+      <w:r>
+        <w:t>konstansok</w:t>
+      </w:r>
+      <w:proofErr w:type="gramEnd"/>
+      <w:r>
+        <w:t xml:space="preserve"> mint az adatbázisszerver elérhetősége külön konfigurációs állományban kapnak helyet.</w:t>
+      </w:r>
+    </w:p>
+    <w:p>
+      <w:r>
+        <w:rPr>
+          <w:noProof/>
+          <w:lang w:eastAsia="hu-HU"/>
+        </w:rPr>
+        <w:drawing>
+          <wp:anchor distT="0" distB="0" distL="114300" distR="114300" simplePos="0" relativeHeight="251661312" behindDoc="0" locked="0" layoutInCell="1" allowOverlap="1" wp14:anchorId="3C8C87FB" wp14:editId="24FCA855">
+            <wp:simplePos x="0" y="0"/>
+            <wp:positionH relativeFrom="column">
+              <wp:posOffset>-215900</wp:posOffset>
+            </wp:positionH>
+            <wp:positionV relativeFrom="paragraph">
+              <wp:posOffset>382905</wp:posOffset>
+            </wp:positionV>
+            <wp:extent cx="5760720" cy="4197350"/>
+            <wp:effectExtent l="0" t="0" r="0" b="0"/>
+            <wp:wrapSquare wrapText="bothSides"/>
+            <wp:docPr id="3" name="Kép 3"/>
+            <wp:cNvGraphicFramePr>
+              <a:graphicFrameLocks xmlns:a="http://schemas.openxmlformats.org/drawingml/2006/main" noChangeAspect="1"/>
+            </wp:cNvGraphicFramePr>
+            <a:graphic xmlns:a="http://schemas.openxmlformats.org/drawingml/2006/main">
+              <a:graphicData uri="http://schemas.openxmlformats.org/drawingml/2006/picture">
+                <pic:pic xmlns:pic="http://schemas.openxmlformats.org/drawingml/2006/picture">
+                  <pic:nvPicPr>
+                    <pic:cNvPr id="0" name="VO-NQE~1.PNG"/>
+                    <pic:cNvPicPr/>
+                  </pic:nvPicPr>
+                  <pic:blipFill>
+                    <a:blip r:embed="rId9">
+                      <a:extLst>
+                        <a:ext uri="{28A0092B-C50C-407E-A947-70E740481C1C}">
+                          <a14:useLocalDpi xmlns:a14="http://schemas.microsoft.com/office/drawing/2010/main" val="0"/>
+                        </a:ext>
+                      </a:extLst>
+                    </a:blip>
+                    <a:stretch>
+                      <a:fillRect/>
+                    </a:stretch>
+                  </pic:blipFill>
+                  <pic:spPr>
+                    <a:xfrm>
+                      <a:off x="0" y="0"/>
+                      <a:ext cx="5760720" cy="4197350"/>
+                    </a:xfrm>
+                    <a:prstGeom prst="rect">
+                      <a:avLst/>
+                    </a:prstGeom>
+                  </pic:spPr>
+                </pic:pic>
+              </a:graphicData>
+            </a:graphic>
+          </wp:anchor>
+        </w:drawing>
+      </w:r>
+      <w:r>
+        <w:rPr>
+          <w:b/>
+        </w:rPr>
+        <w:t>Az adat rétegben</w:t>
+      </w:r>
+      <w:r>
+        <w:t xml:space="preserve"> kap helyet az adatbázisszerver, ami az adatok </w:t>
+      </w:r>
+      <w:proofErr w:type="spellStart"/>
+      <w:r>
+        <w:t>perzisztenciájáért</w:t>
+      </w:r>
+      <w:proofErr w:type="spellEnd"/>
+      <w:r>
+        <w:t xml:space="preserve"> felel.</w:t>
+      </w:r>
+    </w:p>
+    <w:p/>
     <w:p/>
     <w:sectPr>
       <w:pgSz w:w="11906" w:h="16838"/>
@@ -3105,22 +4412,22 @@
       </w:pPr>
     </w:lvl>
   </w:abstractNum>
-  <w:num w:numId="1" w16cid:durableId="1126849433">
+  <w:num w:numId="1" w16cid:durableId="1815174905">
     <w:abstractNumId w:val="0"/>
   </w:num>
-  <w:num w:numId="2" w16cid:durableId="1397240779">
+  <w:num w:numId="2" w16cid:durableId="1679388163">
     <w:abstractNumId w:val="3"/>
   </w:num>
-  <w:num w:numId="3" w16cid:durableId="2043095088">
+  <w:num w:numId="3" w16cid:durableId="670258758">
     <w:abstractNumId w:val="5"/>
   </w:num>
-  <w:num w:numId="4" w16cid:durableId="2140176298">
+  <w:num w:numId="4" w16cid:durableId="1110200544">
     <w:abstractNumId w:val="4"/>
   </w:num>
-  <w:num w:numId="5" w16cid:durableId="638725019">
+  <w:num w:numId="5" w16cid:durableId="1705594031">
     <w:abstractNumId w:val="1"/>
   </w:num>
-  <w:num w:numId="6" w16cid:durableId="1669165394">
+  <w:num w:numId="6" w16cid:durableId="1334072091">
     <w:abstractNumId w:val="2"/>
   </w:num>
 </w:numbering>
@@ -3582,6 +4889,11 @@
       </w:tblBorders>
     </w:tblPr>
   </w:style>
+  <w:style w:type="character" w:customStyle="1" w:styleId="markedcontent">
+    <w:name w:val="markedcontent"/>
+    <w:basedOn w:val="Bekezdsalapbettpusa"/>
+    <w:rsid w:val="00902D8A"/>
+  </w:style>
 </w:styles>
 </file>
 
@@ -3628,7 +4940,7 @@
     </a:clrScheme>
     <a:fontScheme name="Office">
       <a:majorFont>
-        <a:latin typeface="Calibri Light" panose="020F0302020204030204"/>
+        <a:latin typeface="Calibri Light"/>
         <a:ea typeface=""/>
         <a:cs typeface=""/>
         <a:font script="Jpan" typeface="游ゴシック Light"/>
@@ -3663,7 +4975,7 @@
         <a:font script="Geor" typeface="Sylfaen"/>
       </a:majorFont>
       <a:minorFont>
-        <a:latin typeface="Calibri" panose="020F0502020204030204"/>
+        <a:latin typeface="Calibri"/>
         <a:ea typeface=""/>
         <a:cs typeface=""/>
         <a:font script="Jpan" typeface="游明朝"/>

</xml_diff>

<commit_message>
Dokumentáció. Látványterv részletes leírás
</commit_message>
<xml_diff>
--- a/Nagyvonalu_rendszerterv.docx
+++ b/Nagyvonalu_rendszerterv.docx
@@ -6461,6 +6461,178 @@
         <w:t>Látványterv:</w:t>
       </w:r>
     </w:p>
+    <w:tbl>
+      <w:tblPr>
+        <w:tblStyle w:val="Rcsostblzat"/>
+        <w:tblW w:w="9322" w:type="dxa"/>
+        <w:tblLook w:val="04A0" w:firstRow="1" w:lastRow="0" w:firstColumn="1" w:lastColumn="0" w:noHBand="0" w:noVBand="1"/>
+      </w:tblPr>
+      <w:tblGrid>
+        <w:gridCol w:w="3070"/>
+        <w:gridCol w:w="6252"/>
+      </w:tblGrid>
+      <w:tr>
+        <w:tc>
+          <w:tcPr>
+            <w:tcW w:w="3070" w:type="dxa"/>
+          </w:tcPr>
+          <w:p>
+            <w:pPr>
+              <w:rPr>
+                <w:b/>
+                <w:bCs/>
+              </w:rPr>
+            </w:pPr>
+            <w:r>
+              <w:rPr>
+                <w:b/>
+                <w:bCs/>
+              </w:rPr>
+              <w:t>Feladat megnevezés</w:t>
+            </w:r>
+          </w:p>
+        </w:tc>
+        <w:tc>
+          <w:tcPr>
+            <w:tcW w:w="6252" w:type="dxa"/>
+          </w:tcPr>
+          <w:p>
+            <w:pPr>
+              <w:rPr>
+                <w:b/>
+                <w:bCs/>
+              </w:rPr>
+            </w:pPr>
+            <w:r>
+              <w:rPr>
+                <w:b/>
+                <w:bCs/>
+              </w:rPr>
+              <w:t>Leírás</w:t>
+            </w:r>
+          </w:p>
+        </w:tc>
+      </w:tr>
+      <w:tr>
+        <w:tc>
+          <w:tcPr>
+            <w:tcW w:w="3070" w:type="dxa"/>
+          </w:tcPr>
+          <w:p>
+            <w:r>
+              <w:t>Felirat</w:t>
+            </w:r>
+          </w:p>
+        </w:tc>
+        <w:tc>
+          <w:tcPr>
+            <w:tcW w:w="6252" w:type="dxa"/>
+          </w:tcPr>
+          <w:p>
+            <w:r>
+              <w:t>Ez csak egy feladat lát el, hogy tájékoztassa a felhasználót. Például a „Felhasználó név”, ez tájékoztatja a felhasználót, hogy ide felhasználó nevet szükséges megadni</w:t>
+            </w:r>
+          </w:p>
+        </w:tc>
+      </w:tr>
+      <w:tr>
+        <w:tc>
+          <w:tcPr>
+            <w:tcW w:w="3070" w:type="dxa"/>
+          </w:tcPr>
+          <w:p>
+            <w:r>
+              <w:t>Beviteli mező</w:t>
+            </w:r>
+          </w:p>
+        </w:tc>
+        <w:tc>
+          <w:tcPr>
+            <w:tcW w:w="6252" w:type="dxa"/>
+          </w:tcPr>
+          <w:p>
+            <w:r>
+              <w:t>Ebbe a mezőbe, ha a felhasználó belekattint, tud gépelni</w:t>
+            </w:r>
+          </w:p>
+        </w:tc>
+      </w:tr>
+      <w:tr>
+        <w:tc>
+          <w:tcPr>
+            <w:tcW w:w="3070" w:type="dxa"/>
+          </w:tcPr>
+          <w:p>
+            <w:r>
+              <w:t>Gomb</w:t>
+            </w:r>
+          </w:p>
+        </w:tc>
+        <w:tc>
+          <w:tcPr>
+            <w:tcW w:w="6252" w:type="dxa"/>
+          </w:tcPr>
+          <w:p>
+            <w:r>
+              <w:t xml:space="preserve">A gombra rá lehet kattintani és akkor valamilyen folyamat fog bekövetkezni. Például a bejelentkezés gombra rákattintva, átkerülünk a főoldalra feltéve, hogy minden szükséges adatot megadtunk. </w:t>
+            </w:r>
+          </w:p>
+        </w:tc>
+      </w:tr>
+      <w:tr>
+        <w:tc>
+          <w:tcPr>
+            <w:tcW w:w="3070" w:type="dxa"/>
+          </w:tcPr>
+          <w:p>
+            <w:r>
+              <w:t>Felhasználó szöveg</w:t>
+            </w:r>
+          </w:p>
+        </w:tc>
+        <w:tc>
+          <w:tcPr>
+            <w:tcW w:w="6252" w:type="dxa"/>
+          </w:tcPr>
+          <w:p>
+            <w:r>
+              <w:t>A felhasználó által beírt és elküldött szöveg a csevegés oldalon, tehát amit felhasználó beír a beviteli mezőbe és azt elküldi egy másik felhasználónak. Ezt a szöveget nem lehet szerkeszteni.</w:t>
+            </w:r>
+          </w:p>
+        </w:tc>
+      </w:tr>
+      <w:tr>
+        <w:tc>
+          <w:tcPr>
+            <w:tcW w:w="3070" w:type="dxa"/>
+          </w:tcPr>
+          <w:p>
+            <w:r>
+              <w:t>Felhasználó</w:t>
+            </w:r>
+          </w:p>
+        </w:tc>
+        <w:tc>
+          <w:tcPr>
+            <w:tcW w:w="6252" w:type="dxa"/>
+          </w:tcPr>
+          <w:p>
+            <w:r>
+              <w:t>Egy adott felhasználónak a neve amit megadott.</w:t>
+            </w:r>
+          </w:p>
+        </w:tc>
+      </w:tr>
+    </w:tbl>
+    <w:p>
+      <w:pPr>
+        <w:rPr>
+          <w:b/>
+          <w:sz w:val="40"/>
+          <w:szCs w:val="40"/>
+        </w:rPr>
+      </w:pPr>
+    </w:p>
     <w:p>
       <w:pPr>
         <w:rPr>
@@ -6481,6 +6653,384 @@
       </w:r>
     </w:p>
     <w:p>
+      <w:r>
+        <w:t xml:space="preserve">Feliratok színei </w:t>
+      </w:r>
+      <w:r>
+        <w:t xml:space="preserve">A bejelentkezés </w:t>
+      </w:r>
+      <w:r>
+        <w:t>oldalon</w:t>
+      </w:r>
+      <w:r>
+        <w:t xml:space="preserve"> fentről lefelé haladva:</w:t>
+      </w:r>
+    </w:p>
+    <w:tbl>
+      <w:tblPr>
+        <w:tblStyle w:val="Rcsostblzat"/>
+        <w:tblW w:w="0" w:type="auto"/>
+        <w:tblLook w:val="04A0" w:firstRow="1" w:lastRow="0" w:firstColumn="1" w:lastColumn="0" w:noHBand="0" w:noVBand="1"/>
+      </w:tblPr>
+      <w:tblGrid>
+        <w:gridCol w:w="2457"/>
+        <w:gridCol w:w="2619"/>
+        <w:gridCol w:w="2219"/>
+        <w:gridCol w:w="1993"/>
+      </w:tblGrid>
+      <w:tr>
+        <w:tc>
+          <w:tcPr>
+            <w:tcW w:w="2457" w:type="dxa"/>
+          </w:tcPr>
+          <w:p>
+            <w:pPr>
+              <w:rPr>
+                <w:b/>
+                <w:bCs/>
+              </w:rPr>
+            </w:pPr>
+            <w:r>
+              <w:rPr>
+                <w:b/>
+                <w:bCs/>
+              </w:rPr>
+              <w:t>Elem</w:t>
+            </w:r>
+          </w:p>
+        </w:tc>
+        <w:tc>
+          <w:tcPr>
+            <w:tcW w:w="2619" w:type="dxa"/>
+          </w:tcPr>
+          <w:p>
+            <w:pPr>
+              <w:rPr>
+                <w:b/>
+                <w:bCs/>
+              </w:rPr>
+            </w:pPr>
+            <w:r>
+              <w:rPr>
+                <w:b/>
+                <w:bCs/>
+              </w:rPr>
+              <w:t>Színkód(hexadecimálisan)</w:t>
+            </w:r>
+          </w:p>
+        </w:tc>
+        <w:tc>
+          <w:tcPr>
+            <w:tcW w:w="2219" w:type="dxa"/>
+          </w:tcPr>
+          <w:p>
+            <w:pPr>
+              <w:rPr>
+                <w:b/>
+                <w:bCs/>
+              </w:rPr>
+            </w:pPr>
+            <w:r>
+              <w:rPr>
+                <w:b/>
+                <w:bCs/>
+              </w:rPr>
+              <w:t>Szín</w:t>
+            </w:r>
+          </w:p>
+        </w:tc>
+        <w:tc>
+          <w:tcPr>
+            <w:tcW w:w="1993" w:type="dxa"/>
+          </w:tcPr>
+          <w:p>
+            <w:pPr>
+              <w:rPr>
+                <w:b/>
+                <w:bCs/>
+              </w:rPr>
+            </w:pPr>
+            <w:r>
+              <w:rPr>
+                <w:b/>
+                <w:bCs/>
+              </w:rPr>
+              <w:t>Feladat</w:t>
+            </w:r>
+          </w:p>
+        </w:tc>
+      </w:tr>
+      <w:tr>
+        <w:tc>
+          <w:tcPr>
+            <w:tcW w:w="2457" w:type="dxa"/>
+          </w:tcPr>
+          <w:p>
+            <w:r>
+              <w:t>Felhasználó név</w:t>
+            </w:r>
+          </w:p>
+        </w:tc>
+        <w:tc>
+          <w:tcPr>
+            <w:tcW w:w="2619" w:type="dxa"/>
+          </w:tcPr>
+          <w:p>
+            <w:r>
+              <w:t>#000000</w:t>
+            </w:r>
+          </w:p>
+        </w:tc>
+        <w:tc>
+          <w:tcPr>
+            <w:tcW w:w="2219" w:type="dxa"/>
+          </w:tcPr>
+          <w:p>
+            <w:r>
+              <w:t>Fekete</w:t>
+            </w:r>
+          </w:p>
+        </w:tc>
+        <w:tc>
+          <w:tcPr>
+            <w:tcW w:w="1993" w:type="dxa"/>
+          </w:tcPr>
+          <w:p>
+            <w:r>
+              <w:t>Felirat</w:t>
+            </w:r>
+          </w:p>
+        </w:tc>
+      </w:tr>
+      <w:tr>
+        <w:tc>
+          <w:tcPr>
+            <w:tcW w:w="2457" w:type="dxa"/>
+          </w:tcPr>
+          <w:p>
+            <w:r>
+              <w:t>Beviteli mező</w:t>
+            </w:r>
+          </w:p>
+        </w:tc>
+        <w:tc>
+          <w:tcPr>
+            <w:tcW w:w="2619" w:type="dxa"/>
+          </w:tcPr>
+          <w:p>
+            <w:r>
+              <w:t>#</w:t>
+            </w:r>
+            <w:r>
+              <w:t>606B73</w:t>
+            </w:r>
+          </w:p>
+        </w:tc>
+        <w:tc>
+          <w:tcPr>
+            <w:tcW w:w="2219" w:type="dxa"/>
+          </w:tcPr>
+          <w:p>
+            <w:pPr>
+              <w:rPr>
+                <w:color w:val="606B73"/>
+              </w:rPr>
+            </w:pPr>
+            <w:r>
+              <w:rPr>
+                <w:color w:val="606B73"/>
+              </w:rPr>
+              <w:t xml:space="preserve">Szürke    </w:t>
+            </w:r>
+          </w:p>
+        </w:tc>
+        <w:tc>
+          <w:tcPr>
+            <w:tcW w:w="1993" w:type="dxa"/>
+          </w:tcPr>
+          <w:p>
+            <w:r>
+              <w:t>Beviteli mező</w:t>
+            </w:r>
+          </w:p>
+        </w:tc>
+      </w:tr>
+      <w:tr>
+        <w:tc>
+          <w:tcPr>
+            <w:tcW w:w="2457" w:type="dxa"/>
+          </w:tcPr>
+          <w:p>
+            <w:r>
+              <w:t>Jelszó</w:t>
+            </w:r>
+          </w:p>
+        </w:tc>
+        <w:tc>
+          <w:tcPr>
+            <w:tcW w:w="2619" w:type="dxa"/>
+          </w:tcPr>
+          <w:p>
+            <w:r>
+              <w:t>#000000</w:t>
+            </w:r>
+          </w:p>
+        </w:tc>
+        <w:tc>
+          <w:tcPr>
+            <w:tcW w:w="2219" w:type="dxa"/>
+          </w:tcPr>
+          <w:p>
+            <w:r>
+              <w:t>Fekete</w:t>
+            </w:r>
+          </w:p>
+        </w:tc>
+        <w:tc>
+          <w:tcPr>
+            <w:tcW w:w="1993" w:type="dxa"/>
+          </w:tcPr>
+          <w:p>
+            <w:r>
+              <w:t>Felirat</w:t>
+            </w:r>
+          </w:p>
+        </w:tc>
+      </w:tr>
+      <w:tr>
+        <w:tc>
+          <w:tcPr>
+            <w:tcW w:w="2457" w:type="dxa"/>
+          </w:tcPr>
+          <w:p>
+            <w:r>
+              <w:t>Beviteli mező</w:t>
+            </w:r>
+          </w:p>
+        </w:tc>
+        <w:tc>
+          <w:tcPr>
+            <w:tcW w:w="2619" w:type="dxa"/>
+          </w:tcPr>
+          <w:p>
+            <w:r>
+              <w:t>#</w:t>
+            </w:r>
+            <w:r>
+              <w:t>BBC3C9</w:t>
+            </w:r>
+          </w:p>
+        </w:tc>
+        <w:tc>
+          <w:tcPr>
+            <w:tcW w:w="2219" w:type="dxa"/>
+          </w:tcPr>
+          <w:p>
+            <w:r>
+              <w:rPr>
+                <w:color w:val="606B73"/>
+              </w:rPr>
+              <w:t>Szürke</w:t>
+            </w:r>
+          </w:p>
+        </w:tc>
+        <w:tc>
+          <w:tcPr>
+            <w:tcW w:w="1993" w:type="dxa"/>
+          </w:tcPr>
+          <w:p>
+            <w:r>
+              <w:t>Beviteli mező</w:t>
+            </w:r>
+          </w:p>
+        </w:tc>
+      </w:tr>
+      <w:tr>
+        <w:tc>
+          <w:tcPr>
+            <w:tcW w:w="2457" w:type="dxa"/>
+          </w:tcPr>
+          <w:p>
+            <w:r>
+              <w:t>Bejelentkezés</w:t>
+            </w:r>
+          </w:p>
+        </w:tc>
+        <w:tc>
+          <w:tcPr>
+            <w:tcW w:w="2619" w:type="dxa"/>
+          </w:tcPr>
+          <w:p>
+            <w:r>
+              <w:t>#000000</w:t>
+            </w:r>
+          </w:p>
+        </w:tc>
+        <w:tc>
+          <w:tcPr>
+            <w:tcW w:w="2219" w:type="dxa"/>
+          </w:tcPr>
+          <w:p>
+            <w:r>
+              <w:t>Fekete</w:t>
+            </w:r>
+          </w:p>
+        </w:tc>
+        <w:tc>
+          <w:tcPr>
+            <w:tcW w:w="1993" w:type="dxa"/>
+          </w:tcPr>
+          <w:p>
+            <w:r>
+              <w:t>Gomb</w:t>
+            </w:r>
+          </w:p>
+        </w:tc>
+      </w:tr>
+      <w:tr>
+        <w:tc>
+          <w:tcPr>
+            <w:tcW w:w="2457" w:type="dxa"/>
+          </w:tcPr>
+          <w:p>
+            <w:r>
+              <w:t>Elfelejtettem a jelszóm</w:t>
+            </w:r>
+          </w:p>
+        </w:tc>
+        <w:tc>
+          <w:tcPr>
+            <w:tcW w:w="2619" w:type="dxa"/>
+          </w:tcPr>
+          <w:p>
+            <w:r>
+              <w:t>#000000</w:t>
+            </w:r>
+          </w:p>
+        </w:tc>
+        <w:tc>
+          <w:tcPr>
+            <w:tcW w:w="2219" w:type="dxa"/>
+          </w:tcPr>
+          <w:p>
+            <w:r>
+              <w:t>Fekete</w:t>
+            </w:r>
+          </w:p>
+        </w:tc>
+        <w:tc>
+          <w:tcPr>
+            <w:tcW w:w="1993" w:type="dxa"/>
+          </w:tcPr>
+          <w:p>
+            <w:r>
+              <w:t>Gomb</w:t>
+            </w:r>
+          </w:p>
+        </w:tc>
+      </w:tr>
+    </w:tbl>
+    <w:p>
       <w:pPr>
         <w:rPr>
           <w:b/>
@@ -6489,34 +7039,627 @@
           <w:szCs w:val="28"/>
         </w:rPr>
       </w:pPr>
-      <w:r>
+    </w:p>
+    <w:p>
+      <w:pPr>
         <w:rPr>
           <w:b/>
           <w:bCs/>
           <w:sz w:val="28"/>
           <w:szCs w:val="28"/>
         </w:rPr>
-        <w:t>Regisztráció</w:t>
-      </w:r>
-    </w:p>
-    <w:p>
-      <w:pPr>
+      </w:pPr>
+      <w:r>
         <w:rPr>
           <w:b/>
           <w:bCs/>
           <w:sz w:val="28"/>
           <w:szCs w:val="28"/>
         </w:rPr>
-      </w:pPr>
-      <w:r>
+        <w:t>Regisztráció</w:t>
+      </w:r>
+    </w:p>
+    <w:p>
+      <w:r>
+        <w:t>Feliratok színei a regisztráció oldalon fentről lefelé haladva:</w:t>
+      </w:r>
+    </w:p>
+    <w:tbl>
+      <w:tblPr>
+        <w:tblStyle w:val="Rcsostblzat"/>
+        <w:tblW w:w="0" w:type="auto"/>
+        <w:tblLook w:val="04A0" w:firstRow="1" w:lastRow="0" w:firstColumn="1" w:lastColumn="0" w:noHBand="0" w:noVBand="1"/>
+      </w:tblPr>
+      <w:tblGrid>
+        <w:gridCol w:w="2467"/>
+        <w:gridCol w:w="2634"/>
+        <w:gridCol w:w="2159"/>
+        <w:gridCol w:w="2028"/>
+      </w:tblGrid>
+      <w:tr>
+        <w:tc>
+          <w:tcPr>
+            <w:tcW w:w="2467" w:type="dxa"/>
+          </w:tcPr>
+          <w:p>
+            <w:pPr>
+              <w:rPr>
+                <w:b/>
+                <w:bCs/>
+              </w:rPr>
+            </w:pPr>
+            <w:r>
+              <w:rPr>
+                <w:b/>
+                <w:bCs/>
+              </w:rPr>
+              <w:t>Elem</w:t>
+            </w:r>
+          </w:p>
+        </w:tc>
+        <w:tc>
+          <w:tcPr>
+            <w:tcW w:w="2634" w:type="dxa"/>
+          </w:tcPr>
+          <w:p>
+            <w:pPr>
+              <w:rPr>
+                <w:b/>
+                <w:bCs/>
+              </w:rPr>
+            </w:pPr>
+            <w:r>
+              <w:rPr>
+                <w:b/>
+                <w:bCs/>
+              </w:rPr>
+              <w:t>Színkód(hexadecimálisan)</w:t>
+            </w:r>
+          </w:p>
+        </w:tc>
+        <w:tc>
+          <w:tcPr>
+            <w:tcW w:w="2159" w:type="dxa"/>
+          </w:tcPr>
+          <w:p>
+            <w:pPr>
+              <w:rPr>
+                <w:b/>
+                <w:bCs/>
+              </w:rPr>
+            </w:pPr>
+            <w:r>
+              <w:rPr>
+                <w:b/>
+                <w:bCs/>
+              </w:rPr>
+              <w:t>Szín</w:t>
+            </w:r>
+          </w:p>
+        </w:tc>
+        <w:tc>
+          <w:tcPr>
+            <w:tcW w:w="2028" w:type="dxa"/>
+          </w:tcPr>
+          <w:p>
+            <w:pPr>
+              <w:rPr>
+                <w:b/>
+                <w:bCs/>
+              </w:rPr>
+            </w:pPr>
+            <w:r>
+              <w:rPr>
+                <w:b/>
+                <w:bCs/>
+              </w:rPr>
+              <w:t>Feladat</w:t>
+            </w:r>
+          </w:p>
+        </w:tc>
+      </w:tr>
+      <w:tr>
+        <w:tc>
+          <w:tcPr>
+            <w:tcW w:w="2467" w:type="dxa"/>
+          </w:tcPr>
+          <w:p>
+            <w:r>
+              <w:t>R</w:t>
+            </w:r>
+            <w:r>
+              <w:t>egisztráció</w:t>
+            </w:r>
+          </w:p>
+        </w:tc>
+        <w:tc>
+          <w:tcPr>
+            <w:tcW w:w="2634" w:type="dxa"/>
+          </w:tcPr>
+          <w:p>
+            <w:r>
+              <w:t>#000000</w:t>
+            </w:r>
+          </w:p>
+        </w:tc>
+        <w:tc>
+          <w:tcPr>
+            <w:tcW w:w="2159" w:type="dxa"/>
+          </w:tcPr>
+          <w:p>
+            <w:r>
+              <w:t>Fekete</w:t>
+            </w:r>
+          </w:p>
+        </w:tc>
+        <w:tc>
+          <w:tcPr>
+            <w:tcW w:w="2028" w:type="dxa"/>
+          </w:tcPr>
+          <w:p>
+            <w:r>
+              <w:t>Felirat</w:t>
+            </w:r>
+          </w:p>
+        </w:tc>
+      </w:tr>
+      <w:tr>
+        <w:tc>
+          <w:tcPr>
+            <w:tcW w:w="2467" w:type="dxa"/>
+          </w:tcPr>
+          <w:p>
+            <w:r>
+              <w:t>Beviteli mező</w:t>
+            </w:r>
+          </w:p>
+        </w:tc>
+        <w:tc>
+          <w:tcPr>
+            <w:tcW w:w="2634" w:type="dxa"/>
+          </w:tcPr>
+          <w:p>
+            <w:r>
+              <w:t>#</w:t>
+            </w:r>
+            <w:r>
+              <w:t>BBC3C9</w:t>
+            </w:r>
+          </w:p>
+        </w:tc>
+        <w:tc>
+          <w:tcPr>
+            <w:tcW w:w="2159" w:type="dxa"/>
+          </w:tcPr>
+          <w:p>
+            <w:r>
+              <w:rPr>
+                <w:color w:val="606B73"/>
+              </w:rPr>
+              <w:t>Szürke</w:t>
+            </w:r>
+          </w:p>
+        </w:tc>
+        <w:tc>
+          <w:tcPr>
+            <w:tcW w:w="2028" w:type="dxa"/>
+          </w:tcPr>
+          <w:p>
+            <w:r>
+              <w:t>Beviteli mező</w:t>
+            </w:r>
+          </w:p>
+        </w:tc>
+      </w:tr>
+      <w:tr>
+        <w:tc>
+          <w:tcPr>
+            <w:tcW w:w="2467" w:type="dxa"/>
+          </w:tcPr>
+          <w:p>
+            <w:r>
+              <w:t>Felhasználó név</w:t>
+            </w:r>
+          </w:p>
+        </w:tc>
+        <w:tc>
+          <w:tcPr>
+            <w:tcW w:w="2634" w:type="dxa"/>
+          </w:tcPr>
+          <w:p>
+            <w:r>
+              <w:t>#000000</w:t>
+            </w:r>
+          </w:p>
+        </w:tc>
+        <w:tc>
+          <w:tcPr>
+            <w:tcW w:w="2159" w:type="dxa"/>
+          </w:tcPr>
+          <w:p>
+            <w:r>
+              <w:t>Fekete</w:t>
+            </w:r>
+          </w:p>
+        </w:tc>
+        <w:tc>
+          <w:tcPr>
+            <w:tcW w:w="2028" w:type="dxa"/>
+          </w:tcPr>
+          <w:p>
+            <w:r>
+              <w:t>Felirat</w:t>
+            </w:r>
+          </w:p>
+        </w:tc>
+      </w:tr>
+      <w:tr>
+        <w:tc>
+          <w:tcPr>
+            <w:tcW w:w="2467" w:type="dxa"/>
+          </w:tcPr>
+          <w:p>
+            <w:r>
+              <w:t>Beviteli mező</w:t>
+            </w:r>
+          </w:p>
+        </w:tc>
+        <w:tc>
+          <w:tcPr>
+            <w:tcW w:w="2634" w:type="dxa"/>
+          </w:tcPr>
+          <w:p>
+            <w:r>
+              <w:t>#</w:t>
+            </w:r>
+            <w:r>
+              <w:t>BBC3C9</w:t>
+            </w:r>
+          </w:p>
+        </w:tc>
+        <w:tc>
+          <w:tcPr>
+            <w:tcW w:w="2159" w:type="dxa"/>
+          </w:tcPr>
+          <w:p>
+            <w:r>
+              <w:rPr>
+                <w:color w:val="606B73"/>
+              </w:rPr>
+              <w:t>Szürke</w:t>
+            </w:r>
+          </w:p>
+        </w:tc>
+        <w:tc>
+          <w:tcPr>
+            <w:tcW w:w="2028" w:type="dxa"/>
+          </w:tcPr>
+          <w:p>
+            <w:r>
+              <w:t>Beviteli mező</w:t>
+            </w:r>
+          </w:p>
+        </w:tc>
+      </w:tr>
+      <w:tr>
+        <w:tc>
+          <w:tcPr>
+            <w:tcW w:w="2467" w:type="dxa"/>
+          </w:tcPr>
+          <w:p>
+            <w:r>
+              <w:t>Jelszó</w:t>
+            </w:r>
+          </w:p>
+        </w:tc>
+        <w:tc>
+          <w:tcPr>
+            <w:tcW w:w="2634" w:type="dxa"/>
+          </w:tcPr>
+          <w:p>
+            <w:r>
+              <w:t>#000000</w:t>
+            </w:r>
+          </w:p>
+        </w:tc>
+        <w:tc>
+          <w:tcPr>
+            <w:tcW w:w="2159" w:type="dxa"/>
+          </w:tcPr>
+          <w:p>
+            <w:r>
+              <w:t>Fekete</w:t>
+            </w:r>
+          </w:p>
+        </w:tc>
+        <w:tc>
+          <w:tcPr>
+            <w:tcW w:w="2028" w:type="dxa"/>
+          </w:tcPr>
+          <w:p>
+            <w:r>
+              <w:t>Felirat</w:t>
+            </w:r>
+          </w:p>
+        </w:tc>
+      </w:tr>
+      <w:tr>
+        <w:tc>
+          <w:tcPr>
+            <w:tcW w:w="2467" w:type="dxa"/>
+          </w:tcPr>
+          <w:p>
+            <w:r>
+              <w:t>Beviteli mező</w:t>
+            </w:r>
+          </w:p>
+        </w:tc>
+        <w:tc>
+          <w:tcPr>
+            <w:tcW w:w="2634" w:type="dxa"/>
+          </w:tcPr>
+          <w:p>
+            <w:r>
+              <w:t>#</w:t>
+            </w:r>
+            <w:r>
+              <w:t>BBC3C9</w:t>
+            </w:r>
+          </w:p>
+        </w:tc>
+        <w:tc>
+          <w:tcPr>
+            <w:tcW w:w="2159" w:type="dxa"/>
+          </w:tcPr>
+          <w:p>
+            <w:r>
+              <w:rPr>
+                <w:color w:val="606B73"/>
+              </w:rPr>
+              <w:t>Szürke</w:t>
+            </w:r>
+          </w:p>
+        </w:tc>
+        <w:tc>
+          <w:tcPr>
+            <w:tcW w:w="2028" w:type="dxa"/>
+          </w:tcPr>
+          <w:p>
+            <w:r>
+              <w:t>Beviteli mező</w:t>
+            </w:r>
+          </w:p>
+        </w:tc>
+      </w:tr>
+      <w:tr>
+        <w:tc>
+          <w:tcPr>
+            <w:tcW w:w="2467" w:type="dxa"/>
+          </w:tcPr>
+          <w:p>
+            <w:r>
+              <w:t>Jelszó megerősítése</w:t>
+            </w:r>
+          </w:p>
+        </w:tc>
+        <w:tc>
+          <w:tcPr>
+            <w:tcW w:w="2634" w:type="dxa"/>
+          </w:tcPr>
+          <w:p>
+            <w:r>
+              <w:t>#000000</w:t>
+            </w:r>
+          </w:p>
+        </w:tc>
+        <w:tc>
+          <w:tcPr>
+            <w:tcW w:w="2159" w:type="dxa"/>
+          </w:tcPr>
+          <w:p>
+            <w:r>
+              <w:t>Fekete</w:t>
+            </w:r>
+          </w:p>
+        </w:tc>
+        <w:tc>
+          <w:tcPr>
+            <w:tcW w:w="2028" w:type="dxa"/>
+          </w:tcPr>
+          <w:p>
+            <w:r>
+              <w:t>Felirat</w:t>
+            </w:r>
+          </w:p>
+        </w:tc>
+      </w:tr>
+      <w:tr>
+        <w:tc>
+          <w:tcPr>
+            <w:tcW w:w="2467" w:type="dxa"/>
+          </w:tcPr>
+          <w:p>
+            <w:r>
+              <w:t>Beviteli mező</w:t>
+            </w:r>
+          </w:p>
+        </w:tc>
+        <w:tc>
+          <w:tcPr>
+            <w:tcW w:w="2634" w:type="dxa"/>
+          </w:tcPr>
+          <w:p>
+            <w:r>
+              <w:t>#</w:t>
+            </w:r>
+            <w:r>
+              <w:t>BBC3C9</w:t>
+            </w:r>
+          </w:p>
+        </w:tc>
+        <w:tc>
+          <w:tcPr>
+            <w:tcW w:w="2159" w:type="dxa"/>
+          </w:tcPr>
+          <w:p>
+            <w:r>
+              <w:rPr>
+                <w:color w:val="606B73"/>
+              </w:rPr>
+              <w:t>Szürke</w:t>
+            </w:r>
+          </w:p>
+        </w:tc>
+        <w:tc>
+          <w:tcPr>
+            <w:tcW w:w="2028" w:type="dxa"/>
+          </w:tcPr>
+          <w:p>
+            <w:r>
+              <w:t>Beviteli mező</w:t>
+            </w:r>
+          </w:p>
+        </w:tc>
+      </w:tr>
+      <w:tr>
+        <w:tc>
+          <w:tcPr>
+            <w:tcW w:w="2467" w:type="dxa"/>
+          </w:tcPr>
+          <w:p>
+            <w:r>
+              <w:t>Beküldés</w:t>
+            </w:r>
+          </w:p>
+        </w:tc>
+        <w:tc>
+          <w:tcPr>
+            <w:tcW w:w="2634" w:type="dxa"/>
+          </w:tcPr>
+          <w:p>
+            <w:r>
+              <w:t>#000000</w:t>
+            </w:r>
+          </w:p>
+        </w:tc>
+        <w:tc>
+          <w:tcPr>
+            <w:tcW w:w="2159" w:type="dxa"/>
+          </w:tcPr>
+          <w:p>
+            <w:r>
+              <w:t>Fekete</w:t>
+            </w:r>
+          </w:p>
+        </w:tc>
+        <w:tc>
+          <w:tcPr>
+            <w:tcW w:w="2028" w:type="dxa"/>
+          </w:tcPr>
+          <w:p>
+            <w:r>
+              <w:t>Gomb</w:t>
+            </w:r>
+          </w:p>
+        </w:tc>
+      </w:tr>
+      <w:tr>
+        <w:tc>
+          <w:tcPr>
+            <w:tcW w:w="2467" w:type="dxa"/>
+          </w:tcPr>
+          <w:p>
+            <w:r>
+              <w:t>Már van fiókja?</w:t>
+            </w:r>
+          </w:p>
+        </w:tc>
+        <w:tc>
+          <w:tcPr>
+            <w:tcW w:w="2634" w:type="dxa"/>
+          </w:tcPr>
+          <w:p>
+            <w:r>
+              <w:t>#000000</w:t>
+            </w:r>
+          </w:p>
+        </w:tc>
+        <w:tc>
+          <w:tcPr>
+            <w:tcW w:w="2159" w:type="dxa"/>
+          </w:tcPr>
+          <w:p>
+            <w:r>
+              <w:t>Fekete</w:t>
+            </w:r>
+          </w:p>
+        </w:tc>
+        <w:tc>
+          <w:tcPr>
+            <w:tcW w:w="2028" w:type="dxa"/>
+          </w:tcPr>
+          <w:p>
+            <w:r>
+              <w:t>Felirat</w:t>
+            </w:r>
+          </w:p>
+        </w:tc>
+      </w:tr>
+      <w:tr>
+        <w:tc>
+          <w:tcPr>
+            <w:tcW w:w="2467" w:type="dxa"/>
+          </w:tcPr>
+          <w:p>
+            <w:r>
+              <w:t>Belépés itt</w:t>
+            </w:r>
+          </w:p>
+        </w:tc>
+        <w:tc>
+          <w:tcPr>
+            <w:tcW w:w="2634" w:type="dxa"/>
+          </w:tcPr>
+          <w:p>
+            <w:r>
+              <w:t>#</w:t>
+            </w:r>
+            <w:r>
+              <w:t>000000</w:t>
+            </w:r>
+          </w:p>
+        </w:tc>
+        <w:tc>
+          <w:tcPr>
+            <w:tcW w:w="2159" w:type="dxa"/>
+          </w:tcPr>
+          <w:p>
+            <w:r>
+              <w:t>Fekete</w:t>
+            </w:r>
+          </w:p>
+        </w:tc>
+        <w:tc>
+          <w:tcPr>
+            <w:tcW w:w="2028" w:type="dxa"/>
+          </w:tcPr>
+          <w:p>
+            <w:r>
+              <w:t>Gombi</w:t>
+            </w:r>
+          </w:p>
+        </w:tc>
+      </w:tr>
+    </w:tbl>
+    <w:p>
+      <w:pPr>
         <w:rPr>
           <w:b/>
           <w:bCs/>
           <w:sz w:val="28"/>
           <w:szCs w:val="28"/>
         </w:rPr>
-        <w:t>Főoldal</w:t>
-      </w:r>
+      </w:pPr>
     </w:p>
     <w:p>
       <w:pPr>
@@ -6534,9 +7677,458 @@
           <w:sz w:val="28"/>
           <w:szCs w:val="28"/>
         </w:rPr>
-        <w:t>Csevegés oldal</w:t>
-      </w:r>
-    </w:p>
+        <w:t>Főoldal</w:t>
+      </w:r>
+    </w:p>
+    <w:p>
+      <w:r>
+        <w:lastRenderedPageBreak/>
+        <w:t>Feliratok színei a főoldalon fentről lefelé és balról jobbra</w:t>
+      </w:r>
+      <w:r>
+        <w:t xml:space="preserve"> haladva</w:t>
+      </w:r>
+      <w:r>
+        <w:t>:</w:t>
+      </w:r>
+    </w:p>
+    <w:tbl>
+      <w:tblPr>
+        <w:tblStyle w:val="Rcsostblzat"/>
+        <w:tblW w:w="0" w:type="auto"/>
+        <w:tblLook w:val="04A0" w:firstRow="1" w:lastRow="0" w:firstColumn="1" w:lastColumn="0" w:noHBand="0" w:noVBand="1"/>
+      </w:tblPr>
+      <w:tblGrid>
+        <w:gridCol w:w="2467"/>
+        <w:gridCol w:w="2634"/>
+        <w:gridCol w:w="2159"/>
+        <w:gridCol w:w="2028"/>
+      </w:tblGrid>
+      <w:tr>
+        <w:tc>
+          <w:tcPr>
+            <w:tcW w:w="2467" w:type="dxa"/>
+          </w:tcPr>
+          <w:p>
+            <w:pPr>
+              <w:rPr>
+                <w:b/>
+                <w:bCs/>
+              </w:rPr>
+            </w:pPr>
+            <w:r>
+              <w:rPr>
+                <w:b/>
+                <w:bCs/>
+              </w:rPr>
+              <w:t>Elem</w:t>
+            </w:r>
+          </w:p>
+        </w:tc>
+        <w:tc>
+          <w:tcPr>
+            <w:tcW w:w="2634" w:type="dxa"/>
+          </w:tcPr>
+          <w:p>
+            <w:pPr>
+              <w:rPr>
+                <w:b/>
+                <w:bCs/>
+              </w:rPr>
+            </w:pPr>
+            <w:r>
+              <w:rPr>
+                <w:b/>
+                <w:bCs/>
+              </w:rPr>
+              <w:t>Színkód(hexadecimálisan)</w:t>
+            </w:r>
+          </w:p>
+        </w:tc>
+        <w:tc>
+          <w:tcPr>
+            <w:tcW w:w="2159" w:type="dxa"/>
+          </w:tcPr>
+          <w:p>
+            <w:pPr>
+              <w:rPr>
+                <w:b/>
+                <w:bCs/>
+              </w:rPr>
+            </w:pPr>
+            <w:r>
+              <w:rPr>
+                <w:b/>
+                <w:bCs/>
+              </w:rPr>
+              <w:t>Szín</w:t>
+            </w:r>
+          </w:p>
+        </w:tc>
+        <w:tc>
+          <w:tcPr>
+            <w:tcW w:w="2028" w:type="dxa"/>
+          </w:tcPr>
+          <w:p>
+            <w:pPr>
+              <w:rPr>
+                <w:b/>
+                <w:bCs/>
+              </w:rPr>
+            </w:pPr>
+            <w:r>
+              <w:rPr>
+                <w:b/>
+                <w:bCs/>
+              </w:rPr>
+              <w:t>Feladat</w:t>
+            </w:r>
+          </w:p>
+        </w:tc>
+      </w:tr>
+      <w:tr>
+        <w:tc>
+          <w:tcPr>
+            <w:tcW w:w="2467" w:type="dxa"/>
+          </w:tcPr>
+          <w:p>
+            <w:r>
+              <w:t>Menü</w:t>
+            </w:r>
+          </w:p>
+        </w:tc>
+        <w:tc>
+          <w:tcPr>
+            <w:tcW w:w="2634" w:type="dxa"/>
+          </w:tcPr>
+          <w:p>
+            <w:r>
+              <w:t>#000000</w:t>
+            </w:r>
+          </w:p>
+        </w:tc>
+        <w:tc>
+          <w:tcPr>
+            <w:tcW w:w="2159" w:type="dxa"/>
+          </w:tcPr>
+          <w:p>
+            <w:r>
+              <w:t>Fekete</w:t>
+            </w:r>
+          </w:p>
+        </w:tc>
+        <w:tc>
+          <w:tcPr>
+            <w:tcW w:w="2028" w:type="dxa"/>
+          </w:tcPr>
+          <w:p>
+            <w:r>
+              <w:t>Gomb</w:t>
+            </w:r>
+          </w:p>
+        </w:tc>
+      </w:tr>
+      <w:tr>
+        <w:tc>
+          <w:tcPr>
+            <w:tcW w:w="2467" w:type="dxa"/>
+          </w:tcPr>
+          <w:p>
+            <w:r>
+              <w:t>Beállítások</w:t>
+            </w:r>
+          </w:p>
+        </w:tc>
+        <w:tc>
+          <w:tcPr>
+            <w:tcW w:w="2634" w:type="dxa"/>
+          </w:tcPr>
+          <w:p>
+            <w:r>
+              <w:t>#000000</w:t>
+            </w:r>
+          </w:p>
+        </w:tc>
+        <w:tc>
+          <w:tcPr>
+            <w:tcW w:w="2159" w:type="dxa"/>
+          </w:tcPr>
+          <w:p>
+            <w:r>
+              <w:t>Fekete</w:t>
+            </w:r>
+          </w:p>
+        </w:tc>
+        <w:tc>
+          <w:tcPr>
+            <w:tcW w:w="2028" w:type="dxa"/>
+          </w:tcPr>
+          <w:p>
+            <w:r>
+              <w:t>Gomb</w:t>
+            </w:r>
+          </w:p>
+        </w:tc>
+      </w:tr>
+      <w:tr>
+        <w:tc>
+          <w:tcPr>
+            <w:tcW w:w="2467" w:type="dxa"/>
+          </w:tcPr>
+          <w:p>
+            <w:r>
+              <w:t>Következő</w:t>
+            </w:r>
+          </w:p>
+        </w:tc>
+        <w:tc>
+          <w:tcPr>
+            <w:tcW w:w="2634" w:type="dxa"/>
+          </w:tcPr>
+          <w:p>
+            <w:r>
+              <w:t>#000000</w:t>
+            </w:r>
+          </w:p>
+        </w:tc>
+        <w:tc>
+          <w:tcPr>
+            <w:tcW w:w="2159" w:type="dxa"/>
+          </w:tcPr>
+          <w:p>
+            <w:r>
+              <w:t>Fekete</w:t>
+            </w:r>
+          </w:p>
+        </w:tc>
+        <w:tc>
+          <w:tcPr>
+            <w:tcW w:w="2028" w:type="dxa"/>
+          </w:tcPr>
+          <w:p>
+            <w:r>
+              <w:t>Gomb</w:t>
+            </w:r>
+          </w:p>
+        </w:tc>
+      </w:tr>
+      <w:tr>
+        <w:tc>
+          <w:tcPr>
+            <w:tcW w:w="2467" w:type="dxa"/>
+          </w:tcPr>
+          <w:p>
+            <w:r>
+              <w:t>Leírás</w:t>
+            </w:r>
+          </w:p>
+        </w:tc>
+        <w:tc>
+          <w:tcPr>
+            <w:tcW w:w="2634" w:type="dxa"/>
+          </w:tcPr>
+          <w:p>
+            <w:r>
+              <w:t>#000000</w:t>
+            </w:r>
+          </w:p>
+        </w:tc>
+        <w:tc>
+          <w:tcPr>
+            <w:tcW w:w="2159" w:type="dxa"/>
+          </w:tcPr>
+          <w:p>
+            <w:r>
+              <w:t>Fekete</w:t>
+            </w:r>
+          </w:p>
+        </w:tc>
+        <w:tc>
+          <w:tcPr>
+            <w:tcW w:w="2028" w:type="dxa"/>
+          </w:tcPr>
+          <w:p>
+            <w:r>
+              <w:t>Felirat</w:t>
+            </w:r>
+          </w:p>
+        </w:tc>
+      </w:tr>
+      <w:tr>
+        <w:tc>
+          <w:tcPr>
+            <w:tcW w:w="2467" w:type="dxa"/>
+          </w:tcPr>
+          <w:p>
+            <w:r>
+              <w:t>J</w:t>
+            </w:r>
+            <w:r>
+              <w:t>átszunk</w:t>
+            </w:r>
+          </w:p>
+        </w:tc>
+        <w:tc>
+          <w:tcPr>
+            <w:tcW w:w="2634" w:type="dxa"/>
+          </w:tcPr>
+          <w:p>
+            <w:r>
+              <w:t>#000000</w:t>
+            </w:r>
+          </w:p>
+        </w:tc>
+        <w:tc>
+          <w:tcPr>
+            <w:tcW w:w="2159" w:type="dxa"/>
+          </w:tcPr>
+          <w:p>
+            <w:r>
+              <w:t>Fekete</w:t>
+            </w:r>
+          </w:p>
+        </w:tc>
+        <w:tc>
+          <w:tcPr>
+            <w:tcW w:w="2028" w:type="dxa"/>
+          </w:tcPr>
+          <w:p>
+            <w:r>
+              <w:t>Felira</w:t>
+            </w:r>
+            <w:r>
+              <w:t>t</w:t>
+            </w:r>
+          </w:p>
+        </w:tc>
+      </w:tr>
+      <w:tr>
+        <w:tc>
+          <w:tcPr>
+            <w:tcW w:w="2467" w:type="dxa"/>
+          </w:tcPr>
+          <w:p>
+            <w:r>
+              <w:t>Saját felhasználó név</w:t>
+            </w:r>
+          </w:p>
+        </w:tc>
+        <w:tc>
+          <w:tcPr>
+            <w:tcW w:w="2634" w:type="dxa"/>
+          </w:tcPr>
+          <w:p>
+            <w:r>
+              <w:t>#000000</w:t>
+            </w:r>
+          </w:p>
+        </w:tc>
+        <w:tc>
+          <w:tcPr>
+            <w:tcW w:w="2159" w:type="dxa"/>
+          </w:tcPr>
+          <w:p>
+            <w:r>
+              <w:t>Fekete</w:t>
+            </w:r>
+          </w:p>
+        </w:tc>
+        <w:tc>
+          <w:tcPr>
+            <w:tcW w:w="2028" w:type="dxa"/>
+          </w:tcPr>
+          <w:p>
+            <w:r>
+              <w:t>Felirat</w:t>
+            </w:r>
+          </w:p>
+        </w:tc>
+      </w:tr>
+      <w:tr>
+        <w:tc>
+          <w:tcPr>
+            <w:tcW w:w="2467" w:type="dxa"/>
+          </w:tcPr>
+          <w:p>
+            <w:r>
+              <w:t>„Csillag”</w:t>
+            </w:r>
+          </w:p>
+        </w:tc>
+        <w:tc>
+          <w:tcPr>
+            <w:tcW w:w="2634" w:type="dxa"/>
+          </w:tcPr>
+          <w:p>
+            <w:r>
+              <w:t>-</w:t>
+            </w:r>
+          </w:p>
+        </w:tc>
+        <w:tc>
+          <w:tcPr>
+            <w:tcW w:w="2159" w:type="dxa"/>
+          </w:tcPr>
+          <w:p>
+            <w:r>
+              <w:t>-</w:t>
+            </w:r>
+          </w:p>
+        </w:tc>
+        <w:tc>
+          <w:tcPr>
+            <w:tcW w:w="2028" w:type="dxa"/>
+          </w:tcPr>
+          <w:p>
+            <w:r>
+              <w:t>Gomb</w:t>
+            </w:r>
+          </w:p>
+        </w:tc>
+      </w:tr>
+      <w:tr>
+        <w:tc>
+          <w:tcPr>
+            <w:tcW w:w="2467" w:type="dxa"/>
+          </w:tcPr>
+          <w:p>
+            <w:r>
+              <w:t>Kijelentkezés</w:t>
+            </w:r>
+          </w:p>
+        </w:tc>
+        <w:tc>
+          <w:tcPr>
+            <w:tcW w:w="2634" w:type="dxa"/>
+          </w:tcPr>
+          <w:p>
+            <w:r>
+              <w:t>#000000</w:t>
+            </w:r>
+          </w:p>
+        </w:tc>
+        <w:tc>
+          <w:tcPr>
+            <w:tcW w:w="2159" w:type="dxa"/>
+          </w:tcPr>
+          <w:p>
+            <w:r>
+              <w:t>Fekete</w:t>
+            </w:r>
+          </w:p>
+        </w:tc>
+        <w:tc>
+          <w:tcPr>
+            <w:tcW w:w="2028" w:type="dxa"/>
+          </w:tcPr>
+          <w:p>
+            <w:r>
+              <w:t>Gomb</w:t>
+            </w:r>
+          </w:p>
+        </w:tc>
+      </w:tr>
+    </w:tbl>
     <w:p>
       <w:pPr>
         <w:rPr>
@@ -6546,15 +8138,16 @@
           <w:szCs w:val="28"/>
         </w:rPr>
       </w:pPr>
-      <w:r>
+    </w:p>
+    <w:p>
+      <w:pPr>
         <w:rPr>
           <w:b/>
           <w:bCs/>
           <w:sz w:val="28"/>
           <w:szCs w:val="28"/>
         </w:rPr>
-        <w:t>Beállítások oldal</w:t>
-      </w:r>
+      </w:pPr>
     </w:p>
     <w:p>
       <w:pPr>
@@ -6566,6 +8159,1790 @@
         </w:rPr>
       </w:pPr>
     </w:p>
+    <w:p>
+      <w:pPr>
+        <w:rPr>
+          <w:b/>
+          <w:bCs/>
+          <w:sz w:val="28"/>
+          <w:szCs w:val="28"/>
+        </w:rPr>
+      </w:pPr>
+      <w:r>
+        <w:rPr>
+          <w:b/>
+          <w:bCs/>
+          <w:sz w:val="28"/>
+          <w:szCs w:val="28"/>
+        </w:rPr>
+        <w:t>Csevegés oldal</w:t>
+      </w:r>
+    </w:p>
+    <w:p>
+      <w:r>
+        <w:t xml:space="preserve">Feliratok színei a csevegés oldalon fentről lefelé </w:t>
+      </w:r>
+      <w:r>
+        <w:t>és balról jobbra haladva:</w:t>
+      </w:r>
+    </w:p>
+    <w:tbl>
+      <w:tblPr>
+        <w:tblStyle w:val="Rcsostblzat"/>
+        <w:tblW w:w="0" w:type="auto"/>
+        <w:tblLook w:val="04A0" w:firstRow="1" w:lastRow="0" w:firstColumn="1" w:lastColumn="0" w:noHBand="0" w:noVBand="1"/>
+      </w:tblPr>
+      <w:tblGrid>
+        <w:gridCol w:w="2467"/>
+        <w:gridCol w:w="2634"/>
+        <w:gridCol w:w="2159"/>
+        <w:gridCol w:w="2028"/>
+      </w:tblGrid>
+      <w:tr>
+        <w:tc>
+          <w:tcPr>
+            <w:tcW w:w="2467" w:type="dxa"/>
+          </w:tcPr>
+          <w:p>
+            <w:pPr>
+              <w:rPr>
+                <w:b/>
+                <w:bCs/>
+              </w:rPr>
+            </w:pPr>
+            <w:r>
+              <w:rPr>
+                <w:b/>
+                <w:bCs/>
+              </w:rPr>
+              <w:t>Elem</w:t>
+            </w:r>
+          </w:p>
+        </w:tc>
+        <w:tc>
+          <w:tcPr>
+            <w:tcW w:w="2634" w:type="dxa"/>
+          </w:tcPr>
+          <w:p>
+            <w:pPr>
+              <w:rPr>
+                <w:b/>
+                <w:bCs/>
+              </w:rPr>
+            </w:pPr>
+            <w:r>
+              <w:rPr>
+                <w:b/>
+                <w:bCs/>
+              </w:rPr>
+              <w:t>Színkód(hexadecimálisan)</w:t>
+            </w:r>
+          </w:p>
+        </w:tc>
+        <w:tc>
+          <w:tcPr>
+            <w:tcW w:w="2159" w:type="dxa"/>
+          </w:tcPr>
+          <w:p>
+            <w:pPr>
+              <w:rPr>
+                <w:b/>
+                <w:bCs/>
+              </w:rPr>
+            </w:pPr>
+            <w:r>
+              <w:rPr>
+                <w:b/>
+                <w:bCs/>
+              </w:rPr>
+              <w:t>Szín</w:t>
+            </w:r>
+          </w:p>
+        </w:tc>
+        <w:tc>
+          <w:tcPr>
+            <w:tcW w:w="2028" w:type="dxa"/>
+          </w:tcPr>
+          <w:p>
+            <w:pPr>
+              <w:rPr>
+                <w:b/>
+                <w:bCs/>
+              </w:rPr>
+            </w:pPr>
+            <w:r>
+              <w:rPr>
+                <w:b/>
+                <w:bCs/>
+              </w:rPr>
+              <w:t>Feladat</w:t>
+            </w:r>
+          </w:p>
+        </w:tc>
+      </w:tr>
+      <w:tr>
+        <w:tc>
+          <w:tcPr>
+            <w:tcW w:w="2467" w:type="dxa"/>
+          </w:tcPr>
+          <w:p>
+            <w:r>
+              <w:t>Menü</w:t>
+            </w:r>
+          </w:p>
+        </w:tc>
+        <w:tc>
+          <w:tcPr>
+            <w:tcW w:w="2634" w:type="dxa"/>
+          </w:tcPr>
+          <w:p>
+            <w:r>
+              <w:t>#000000</w:t>
+            </w:r>
+          </w:p>
+        </w:tc>
+        <w:tc>
+          <w:tcPr>
+            <w:tcW w:w="2159" w:type="dxa"/>
+          </w:tcPr>
+          <w:p>
+            <w:r>
+              <w:t>Fekete</w:t>
+            </w:r>
+          </w:p>
+        </w:tc>
+        <w:tc>
+          <w:tcPr>
+            <w:tcW w:w="2028" w:type="dxa"/>
+          </w:tcPr>
+          <w:p>
+            <w:r>
+              <w:t>Gomb</w:t>
+            </w:r>
+          </w:p>
+        </w:tc>
+      </w:tr>
+      <w:tr>
+        <w:tc>
+          <w:tcPr>
+            <w:tcW w:w="2467" w:type="dxa"/>
+          </w:tcPr>
+          <w:p>
+            <w:r>
+              <w:t>Felhasználók által írott szöveg</w:t>
+            </w:r>
+          </w:p>
+        </w:tc>
+        <w:tc>
+          <w:tcPr>
+            <w:tcW w:w="2634" w:type="dxa"/>
+          </w:tcPr>
+          <w:p>
+            <w:r>
+              <w:t>#000000</w:t>
+            </w:r>
+          </w:p>
+        </w:tc>
+        <w:tc>
+          <w:tcPr>
+            <w:tcW w:w="2159" w:type="dxa"/>
+          </w:tcPr>
+          <w:p>
+            <w:r>
+              <w:t>Fekete</w:t>
+            </w:r>
+          </w:p>
+        </w:tc>
+        <w:tc>
+          <w:tcPr>
+            <w:tcW w:w="2028" w:type="dxa"/>
+          </w:tcPr>
+          <w:p>
+            <w:r>
+              <w:t>Felhasználó szöveg</w:t>
+            </w:r>
+          </w:p>
+        </w:tc>
+      </w:tr>
+      <w:tr>
+        <w:tc>
+          <w:tcPr>
+            <w:tcW w:w="2467" w:type="dxa"/>
+          </w:tcPr>
+          <w:p>
+            <w:r>
+              <w:t>Felhasználók nevei</w:t>
+            </w:r>
+          </w:p>
+        </w:tc>
+        <w:tc>
+          <w:tcPr>
+            <w:tcW w:w="2634" w:type="dxa"/>
+          </w:tcPr>
+          <w:p>
+            <w:r>
+              <w:t>#000000</w:t>
+            </w:r>
+          </w:p>
+        </w:tc>
+        <w:tc>
+          <w:tcPr>
+            <w:tcW w:w="2159" w:type="dxa"/>
+          </w:tcPr>
+          <w:p>
+            <w:r>
+              <w:t>Fekete</w:t>
+            </w:r>
+          </w:p>
+        </w:tc>
+        <w:tc>
+          <w:tcPr>
+            <w:tcW w:w="2028" w:type="dxa"/>
+          </w:tcPr>
+          <w:p>
+            <w:r>
+              <w:t>Felhasználó</w:t>
+            </w:r>
+          </w:p>
+        </w:tc>
+      </w:tr>
+      <w:tr>
+        <w:tc>
+          <w:tcPr>
+            <w:tcW w:w="2467" w:type="dxa"/>
+          </w:tcPr>
+          <w:p>
+            <w:r>
+              <w:t>Beviteli mező</w:t>
+            </w:r>
+          </w:p>
+        </w:tc>
+        <w:tc>
+          <w:tcPr>
+            <w:tcW w:w="2634" w:type="dxa"/>
+          </w:tcPr>
+          <w:p>
+            <w:r>
+              <w:t>#000000</w:t>
+            </w:r>
+          </w:p>
+        </w:tc>
+        <w:tc>
+          <w:tcPr>
+            <w:tcW w:w="2159" w:type="dxa"/>
+          </w:tcPr>
+          <w:p>
+            <w:r>
+              <w:t>Fekete</w:t>
+            </w:r>
+          </w:p>
+        </w:tc>
+        <w:tc>
+          <w:tcPr>
+            <w:tcW w:w="2028" w:type="dxa"/>
+          </w:tcPr>
+          <w:p>
+            <w:r>
+              <w:t>Beviteli mező</w:t>
+            </w:r>
+          </w:p>
+        </w:tc>
+      </w:tr>
+      <w:tr>
+        <w:tc>
+          <w:tcPr>
+            <w:tcW w:w="2467" w:type="dxa"/>
+          </w:tcPr>
+          <w:p>
+            <w:r>
+              <w:t>Küldés</w:t>
+            </w:r>
+          </w:p>
+        </w:tc>
+        <w:tc>
+          <w:tcPr>
+            <w:tcW w:w="2634" w:type="dxa"/>
+          </w:tcPr>
+          <w:p>
+            <w:r>
+              <w:t>#000000</w:t>
+            </w:r>
+          </w:p>
+        </w:tc>
+        <w:tc>
+          <w:tcPr>
+            <w:tcW w:w="2159" w:type="dxa"/>
+          </w:tcPr>
+          <w:p>
+            <w:r>
+              <w:t>Fekete</w:t>
+            </w:r>
+          </w:p>
+        </w:tc>
+        <w:tc>
+          <w:tcPr>
+            <w:tcW w:w="2028" w:type="dxa"/>
+          </w:tcPr>
+          <w:p>
+            <w:r>
+              <w:t>Gomb</w:t>
+            </w:r>
+          </w:p>
+        </w:tc>
+      </w:tr>
+    </w:tbl>
+    <w:p>
+      <w:pPr>
+        <w:rPr>
+          <w:b/>
+          <w:bCs/>
+          <w:sz w:val="28"/>
+          <w:szCs w:val="28"/>
+        </w:rPr>
+      </w:pPr>
+    </w:p>
+    <w:p>
+      <w:pPr>
+        <w:rPr>
+          <w:b/>
+          <w:bCs/>
+          <w:sz w:val="28"/>
+          <w:szCs w:val="28"/>
+        </w:rPr>
+      </w:pPr>
+      <w:r>
+        <w:rPr>
+          <w:b/>
+          <w:bCs/>
+          <w:sz w:val="28"/>
+          <w:szCs w:val="28"/>
+        </w:rPr>
+        <w:t>Beállítások oldal</w:t>
+      </w:r>
+    </w:p>
+    <w:p>
+      <w:r>
+        <w:t>Feliratok színe a beállítások oldal bal oldalt található panel részén, fentről lefelé haladva:</w:t>
+      </w:r>
+    </w:p>
+    <w:tbl>
+      <w:tblPr>
+        <w:tblStyle w:val="Rcsostblzat"/>
+        <w:tblW w:w="0" w:type="auto"/>
+        <w:tblLook w:val="04A0" w:firstRow="1" w:lastRow="0" w:firstColumn="1" w:lastColumn="0" w:noHBand="0" w:noVBand="1"/>
+      </w:tblPr>
+      <w:tblGrid>
+        <w:gridCol w:w="2467"/>
+        <w:gridCol w:w="2634"/>
+        <w:gridCol w:w="2159"/>
+        <w:gridCol w:w="2028"/>
+      </w:tblGrid>
+      <w:tr>
+        <w:tc>
+          <w:tcPr>
+            <w:tcW w:w="2467" w:type="dxa"/>
+          </w:tcPr>
+          <w:p>
+            <w:pPr>
+              <w:rPr>
+                <w:b/>
+                <w:bCs/>
+              </w:rPr>
+            </w:pPr>
+            <w:r>
+              <w:rPr>
+                <w:b/>
+                <w:bCs/>
+              </w:rPr>
+              <w:t>Elem</w:t>
+            </w:r>
+          </w:p>
+        </w:tc>
+        <w:tc>
+          <w:tcPr>
+            <w:tcW w:w="2634" w:type="dxa"/>
+          </w:tcPr>
+          <w:p>
+            <w:pPr>
+              <w:rPr>
+                <w:b/>
+                <w:bCs/>
+              </w:rPr>
+            </w:pPr>
+            <w:r>
+              <w:rPr>
+                <w:b/>
+                <w:bCs/>
+              </w:rPr>
+              <w:t>Színkód(hexadecimálisan)</w:t>
+            </w:r>
+          </w:p>
+        </w:tc>
+        <w:tc>
+          <w:tcPr>
+            <w:tcW w:w="2159" w:type="dxa"/>
+          </w:tcPr>
+          <w:p>
+            <w:pPr>
+              <w:rPr>
+                <w:b/>
+                <w:bCs/>
+              </w:rPr>
+            </w:pPr>
+            <w:r>
+              <w:rPr>
+                <w:b/>
+                <w:bCs/>
+              </w:rPr>
+              <w:t>Szín</w:t>
+            </w:r>
+          </w:p>
+        </w:tc>
+        <w:tc>
+          <w:tcPr>
+            <w:tcW w:w="2028" w:type="dxa"/>
+          </w:tcPr>
+          <w:p>
+            <w:pPr>
+              <w:rPr>
+                <w:b/>
+                <w:bCs/>
+              </w:rPr>
+            </w:pPr>
+            <w:r>
+              <w:rPr>
+                <w:b/>
+                <w:bCs/>
+              </w:rPr>
+              <w:t>Feladat</w:t>
+            </w:r>
+          </w:p>
+        </w:tc>
+      </w:tr>
+      <w:tr>
+        <w:tc>
+          <w:tcPr>
+            <w:tcW w:w="2467" w:type="dxa"/>
+          </w:tcPr>
+          <w:p>
+            <w:r>
+              <w:t>Főoldal</w:t>
+            </w:r>
+          </w:p>
+        </w:tc>
+        <w:tc>
+          <w:tcPr>
+            <w:tcW w:w="2634" w:type="dxa"/>
+          </w:tcPr>
+          <w:p>
+            <w:r>
+              <w:t>#000000</w:t>
+            </w:r>
+          </w:p>
+        </w:tc>
+        <w:tc>
+          <w:tcPr>
+            <w:tcW w:w="2159" w:type="dxa"/>
+          </w:tcPr>
+          <w:p>
+            <w:r>
+              <w:t>Fekete</w:t>
+            </w:r>
+          </w:p>
+        </w:tc>
+        <w:tc>
+          <w:tcPr>
+            <w:tcW w:w="2028" w:type="dxa"/>
+          </w:tcPr>
+          <w:p>
+            <w:r>
+              <w:t>Gomb</w:t>
+            </w:r>
+          </w:p>
+        </w:tc>
+      </w:tr>
+      <w:tr>
+        <w:tc>
+          <w:tcPr>
+            <w:tcW w:w="2467" w:type="dxa"/>
+          </w:tcPr>
+          <w:p>
+            <w:r>
+              <w:t>Csevegés</w:t>
+            </w:r>
+          </w:p>
+        </w:tc>
+        <w:tc>
+          <w:tcPr>
+            <w:tcW w:w="2634" w:type="dxa"/>
+          </w:tcPr>
+          <w:p>
+            <w:r>
+              <w:t>#000000</w:t>
+            </w:r>
+          </w:p>
+        </w:tc>
+        <w:tc>
+          <w:tcPr>
+            <w:tcW w:w="2159" w:type="dxa"/>
+          </w:tcPr>
+          <w:p>
+            <w:r>
+              <w:t>Fekete</w:t>
+            </w:r>
+          </w:p>
+        </w:tc>
+        <w:tc>
+          <w:tcPr>
+            <w:tcW w:w="2028" w:type="dxa"/>
+          </w:tcPr>
+          <w:p>
+            <w:r>
+              <w:t>Gomb</w:t>
+            </w:r>
+            <w:r>
+              <w:t xml:space="preserve"> </w:t>
+            </w:r>
+          </w:p>
+        </w:tc>
+      </w:tr>
+      <w:tr>
+        <w:tc>
+          <w:tcPr>
+            <w:tcW w:w="2467" w:type="dxa"/>
+          </w:tcPr>
+          <w:p>
+            <w:r>
+              <w:t>Beállítások</w:t>
+            </w:r>
+          </w:p>
+        </w:tc>
+        <w:tc>
+          <w:tcPr>
+            <w:tcW w:w="2634" w:type="dxa"/>
+          </w:tcPr>
+          <w:p>
+            <w:r>
+              <w:t>#000000</w:t>
+            </w:r>
+          </w:p>
+        </w:tc>
+        <w:tc>
+          <w:tcPr>
+            <w:tcW w:w="2159" w:type="dxa"/>
+          </w:tcPr>
+          <w:p>
+            <w:r>
+              <w:t>Fekete</w:t>
+            </w:r>
+          </w:p>
+        </w:tc>
+        <w:tc>
+          <w:tcPr>
+            <w:tcW w:w="2028" w:type="dxa"/>
+          </w:tcPr>
+          <w:p>
+            <w:r>
+              <w:t>Gomb</w:t>
+            </w:r>
+          </w:p>
+        </w:tc>
+      </w:tr>
+      <w:tr>
+        <w:tc>
+          <w:tcPr>
+            <w:tcW w:w="2467" w:type="dxa"/>
+          </w:tcPr>
+          <w:p>
+            <w:r>
+              <w:t>Kijelentkezés</w:t>
+            </w:r>
+          </w:p>
+        </w:tc>
+        <w:tc>
+          <w:tcPr>
+            <w:tcW w:w="2634" w:type="dxa"/>
+          </w:tcPr>
+          <w:p>
+            <w:r>
+              <w:t>#000000</w:t>
+            </w:r>
+          </w:p>
+        </w:tc>
+        <w:tc>
+          <w:tcPr>
+            <w:tcW w:w="2159" w:type="dxa"/>
+          </w:tcPr>
+          <w:p>
+            <w:r>
+              <w:t>Fekete</w:t>
+            </w:r>
+          </w:p>
+        </w:tc>
+        <w:tc>
+          <w:tcPr>
+            <w:tcW w:w="2028" w:type="dxa"/>
+          </w:tcPr>
+          <w:p>
+            <w:r>
+              <w:t>Gomb</w:t>
+            </w:r>
+            <w:r>
+              <w:t xml:space="preserve"> </w:t>
+            </w:r>
+          </w:p>
+        </w:tc>
+      </w:tr>
+    </w:tbl>
+    <w:p/>
+    <w:p>
+      <w:r>
+        <w:t>Feliratok színei a beállítások oldal bal oldalt található panelen kívül fentről lefelé és balról jobbra haladva:</w:t>
+      </w:r>
+    </w:p>
+    <w:tbl>
+      <w:tblPr>
+        <w:tblStyle w:val="Rcsostblzat"/>
+        <w:tblW w:w="0" w:type="auto"/>
+        <w:tblLook w:val="04A0" w:firstRow="1" w:lastRow="0" w:firstColumn="1" w:lastColumn="0" w:noHBand="0" w:noVBand="1"/>
+      </w:tblPr>
+      <w:tblGrid>
+        <w:gridCol w:w="2467"/>
+        <w:gridCol w:w="2634"/>
+        <w:gridCol w:w="2159"/>
+        <w:gridCol w:w="2028"/>
+      </w:tblGrid>
+      <w:tr>
+        <w:tc>
+          <w:tcPr>
+            <w:tcW w:w="2467" w:type="dxa"/>
+          </w:tcPr>
+          <w:p>
+            <w:pPr>
+              <w:rPr>
+                <w:b/>
+                <w:bCs/>
+              </w:rPr>
+            </w:pPr>
+            <w:r>
+              <w:rPr>
+                <w:b/>
+                <w:bCs/>
+              </w:rPr>
+              <w:t>Elem</w:t>
+            </w:r>
+          </w:p>
+        </w:tc>
+        <w:tc>
+          <w:tcPr>
+            <w:tcW w:w="2634" w:type="dxa"/>
+          </w:tcPr>
+          <w:p>
+            <w:pPr>
+              <w:rPr>
+                <w:b/>
+                <w:bCs/>
+              </w:rPr>
+            </w:pPr>
+            <w:r>
+              <w:rPr>
+                <w:b/>
+                <w:bCs/>
+              </w:rPr>
+              <w:t>Színkód(hexadecimálisan)</w:t>
+            </w:r>
+          </w:p>
+        </w:tc>
+        <w:tc>
+          <w:tcPr>
+            <w:tcW w:w="2159" w:type="dxa"/>
+          </w:tcPr>
+          <w:p>
+            <w:pPr>
+              <w:rPr>
+                <w:b/>
+                <w:bCs/>
+              </w:rPr>
+            </w:pPr>
+            <w:r>
+              <w:rPr>
+                <w:b/>
+                <w:bCs/>
+              </w:rPr>
+              <w:t>Szín</w:t>
+            </w:r>
+          </w:p>
+        </w:tc>
+        <w:tc>
+          <w:tcPr>
+            <w:tcW w:w="2028" w:type="dxa"/>
+          </w:tcPr>
+          <w:p>
+            <w:pPr>
+              <w:rPr>
+                <w:b/>
+                <w:bCs/>
+              </w:rPr>
+            </w:pPr>
+            <w:r>
+              <w:rPr>
+                <w:b/>
+                <w:bCs/>
+              </w:rPr>
+              <w:t>Feladat</w:t>
+            </w:r>
+          </w:p>
+        </w:tc>
+      </w:tr>
+      <w:tr>
+        <w:tc>
+          <w:tcPr>
+            <w:tcW w:w="2467" w:type="dxa"/>
+          </w:tcPr>
+          <w:p>
+            <w:r>
+              <w:t>Felhasználói beállítások</w:t>
+            </w:r>
+          </w:p>
+        </w:tc>
+        <w:tc>
+          <w:tcPr>
+            <w:tcW w:w="2634" w:type="dxa"/>
+          </w:tcPr>
+          <w:p>
+            <w:r>
+              <w:t>#000000</w:t>
+            </w:r>
+          </w:p>
+        </w:tc>
+        <w:tc>
+          <w:tcPr>
+            <w:tcW w:w="2159" w:type="dxa"/>
+          </w:tcPr>
+          <w:p>
+            <w:r>
+              <w:t>Fekete</w:t>
+            </w:r>
+          </w:p>
+        </w:tc>
+        <w:tc>
+          <w:tcPr>
+            <w:tcW w:w="2028" w:type="dxa"/>
+          </w:tcPr>
+          <w:p>
+            <w:r>
+              <w:t>Felirat</w:t>
+            </w:r>
+          </w:p>
+        </w:tc>
+      </w:tr>
+      <w:tr>
+        <w:tc>
+          <w:tcPr>
+            <w:tcW w:w="2467" w:type="dxa"/>
+          </w:tcPr>
+          <w:p>
+            <w:r>
+              <w:t>Felhasználó név</w:t>
+            </w:r>
+          </w:p>
+        </w:tc>
+        <w:tc>
+          <w:tcPr>
+            <w:tcW w:w="2634" w:type="dxa"/>
+          </w:tcPr>
+          <w:p>
+            <w:r>
+              <w:t>#000000</w:t>
+            </w:r>
+          </w:p>
+        </w:tc>
+        <w:tc>
+          <w:tcPr>
+            <w:tcW w:w="2159" w:type="dxa"/>
+          </w:tcPr>
+          <w:p>
+            <w:r>
+              <w:t>Fekete</w:t>
+            </w:r>
+          </w:p>
+        </w:tc>
+        <w:tc>
+          <w:tcPr>
+            <w:tcW w:w="2028" w:type="dxa"/>
+          </w:tcPr>
+          <w:p>
+            <w:r>
+              <w:t>Felirat</w:t>
+            </w:r>
+          </w:p>
+        </w:tc>
+      </w:tr>
+      <w:tr>
+        <w:tc>
+          <w:tcPr>
+            <w:tcW w:w="2467" w:type="dxa"/>
+          </w:tcPr>
+          <w:p>
+            <w:r>
+              <w:t>Beviteli mező</w:t>
+            </w:r>
+          </w:p>
+        </w:tc>
+        <w:tc>
+          <w:tcPr>
+            <w:tcW w:w="2634" w:type="dxa"/>
+          </w:tcPr>
+          <w:p>
+            <w:r>
+              <w:t>#</w:t>
+            </w:r>
+            <w:r>
+              <w:t>606B73</w:t>
+            </w:r>
+          </w:p>
+        </w:tc>
+        <w:tc>
+          <w:tcPr>
+            <w:tcW w:w="2159" w:type="dxa"/>
+          </w:tcPr>
+          <w:p>
+            <w:pPr>
+              <w:rPr>
+                <w:color w:val="606B73"/>
+              </w:rPr>
+            </w:pPr>
+            <w:r>
+              <w:rPr>
+                <w:color w:val="606B73"/>
+              </w:rPr>
+              <w:t>Szürke</w:t>
+            </w:r>
+          </w:p>
+        </w:tc>
+        <w:tc>
+          <w:tcPr>
+            <w:tcW w:w="2028" w:type="dxa"/>
+          </w:tcPr>
+          <w:p>
+            <w:r>
+              <w:t>Beviteli mező</w:t>
+            </w:r>
+          </w:p>
+        </w:tc>
+      </w:tr>
+      <w:tr>
+        <w:tc>
+          <w:tcPr>
+            <w:tcW w:w="2467" w:type="dxa"/>
+          </w:tcPr>
+          <w:p>
+            <w:r>
+              <w:t>Jelszó</w:t>
+            </w:r>
+          </w:p>
+        </w:tc>
+        <w:tc>
+          <w:tcPr>
+            <w:tcW w:w="2634" w:type="dxa"/>
+          </w:tcPr>
+          <w:p>
+            <w:r>
+              <w:t>#000000</w:t>
+            </w:r>
+          </w:p>
+        </w:tc>
+        <w:tc>
+          <w:tcPr>
+            <w:tcW w:w="2159" w:type="dxa"/>
+          </w:tcPr>
+          <w:p>
+            <w:r>
+              <w:t>Fekete</w:t>
+            </w:r>
+          </w:p>
+        </w:tc>
+        <w:tc>
+          <w:tcPr>
+            <w:tcW w:w="2028" w:type="dxa"/>
+          </w:tcPr>
+          <w:p>
+            <w:r>
+              <w:t>Felirat</w:t>
+            </w:r>
+          </w:p>
+        </w:tc>
+      </w:tr>
+      <w:tr>
+        <w:tc>
+          <w:tcPr>
+            <w:tcW w:w="2467" w:type="dxa"/>
+          </w:tcPr>
+          <w:p>
+            <w:r>
+              <w:t>Beviteli mező</w:t>
+            </w:r>
+          </w:p>
+        </w:tc>
+        <w:tc>
+          <w:tcPr>
+            <w:tcW w:w="2634" w:type="dxa"/>
+          </w:tcPr>
+          <w:p>
+            <w:r>
+              <w:t>#</w:t>
+            </w:r>
+            <w:r>
+              <w:t>606B73</w:t>
+            </w:r>
+          </w:p>
+        </w:tc>
+        <w:tc>
+          <w:tcPr>
+            <w:tcW w:w="2159" w:type="dxa"/>
+          </w:tcPr>
+          <w:p>
+            <w:r>
+              <w:rPr>
+                <w:color w:val="606B73"/>
+              </w:rPr>
+              <w:t>Szürke</w:t>
+            </w:r>
+          </w:p>
+        </w:tc>
+        <w:tc>
+          <w:tcPr>
+            <w:tcW w:w="2028" w:type="dxa"/>
+          </w:tcPr>
+          <w:p>
+            <w:r>
+              <w:t>Beviteli mező</w:t>
+            </w:r>
+          </w:p>
+        </w:tc>
+      </w:tr>
+      <w:tr>
+        <w:tc>
+          <w:tcPr>
+            <w:tcW w:w="2467" w:type="dxa"/>
+          </w:tcPr>
+          <w:p>
+            <w:r>
+              <w:t>Jelszó újra</w:t>
+            </w:r>
+          </w:p>
+        </w:tc>
+        <w:tc>
+          <w:tcPr>
+            <w:tcW w:w="2634" w:type="dxa"/>
+          </w:tcPr>
+          <w:p>
+            <w:r>
+              <w:t>#000000</w:t>
+            </w:r>
+          </w:p>
+        </w:tc>
+        <w:tc>
+          <w:tcPr>
+            <w:tcW w:w="2159" w:type="dxa"/>
+          </w:tcPr>
+          <w:p>
+            <w:r>
+              <w:t>Fekete</w:t>
+            </w:r>
+          </w:p>
+        </w:tc>
+        <w:tc>
+          <w:tcPr>
+            <w:tcW w:w="2028" w:type="dxa"/>
+          </w:tcPr>
+          <w:p>
+            <w:r>
+              <w:t>Felirat</w:t>
+            </w:r>
+          </w:p>
+        </w:tc>
+      </w:tr>
+      <w:tr>
+        <w:tc>
+          <w:tcPr>
+            <w:tcW w:w="2467" w:type="dxa"/>
+          </w:tcPr>
+          <w:p>
+            <w:r>
+              <w:t>Beviteli mező</w:t>
+            </w:r>
+          </w:p>
+        </w:tc>
+        <w:tc>
+          <w:tcPr>
+            <w:tcW w:w="2634" w:type="dxa"/>
+          </w:tcPr>
+          <w:p>
+            <w:r>
+              <w:t>#</w:t>
+            </w:r>
+            <w:r>
+              <w:t>606B73</w:t>
+            </w:r>
+          </w:p>
+        </w:tc>
+        <w:tc>
+          <w:tcPr>
+            <w:tcW w:w="2159" w:type="dxa"/>
+          </w:tcPr>
+          <w:p>
+            <w:r>
+              <w:rPr>
+                <w:color w:val="606B73"/>
+              </w:rPr>
+              <w:t>Szürke</w:t>
+            </w:r>
+          </w:p>
+        </w:tc>
+        <w:tc>
+          <w:tcPr>
+            <w:tcW w:w="2028" w:type="dxa"/>
+          </w:tcPr>
+          <w:p>
+            <w:r>
+              <w:t>Beviteli mező</w:t>
+            </w:r>
+          </w:p>
+        </w:tc>
+      </w:tr>
+      <w:tr>
+        <w:tc>
+          <w:tcPr>
+            <w:tcW w:w="2467" w:type="dxa"/>
+          </w:tcPr>
+          <w:p>
+            <w:r>
+              <w:lastRenderedPageBreak/>
+              <w:t>Kor</w:t>
+            </w:r>
+          </w:p>
+        </w:tc>
+        <w:tc>
+          <w:tcPr>
+            <w:tcW w:w="2634" w:type="dxa"/>
+          </w:tcPr>
+          <w:p>
+            <w:r>
+              <w:t>#000000</w:t>
+            </w:r>
+          </w:p>
+        </w:tc>
+        <w:tc>
+          <w:tcPr>
+            <w:tcW w:w="2159" w:type="dxa"/>
+          </w:tcPr>
+          <w:p>
+            <w:r>
+              <w:t>Fekete</w:t>
+            </w:r>
+          </w:p>
+        </w:tc>
+        <w:tc>
+          <w:tcPr>
+            <w:tcW w:w="2028" w:type="dxa"/>
+          </w:tcPr>
+          <w:p>
+            <w:r>
+              <w:t>Felirat</w:t>
+            </w:r>
+          </w:p>
+        </w:tc>
+      </w:tr>
+      <w:tr>
+        <w:tc>
+          <w:tcPr>
+            <w:tcW w:w="2467" w:type="dxa"/>
+          </w:tcPr>
+          <w:p>
+            <w:r>
+              <w:t>Megadott kor</w:t>
+            </w:r>
+          </w:p>
+        </w:tc>
+        <w:tc>
+          <w:tcPr>
+            <w:tcW w:w="2634" w:type="dxa"/>
+          </w:tcPr>
+          <w:p>
+            <w:r>
+              <w:t>#000000</w:t>
+            </w:r>
+          </w:p>
+        </w:tc>
+        <w:tc>
+          <w:tcPr>
+            <w:tcW w:w="2159" w:type="dxa"/>
+          </w:tcPr>
+          <w:p>
+            <w:r>
+              <w:t>Fekete</w:t>
+            </w:r>
+          </w:p>
+        </w:tc>
+        <w:tc>
+          <w:tcPr>
+            <w:tcW w:w="2028" w:type="dxa"/>
+          </w:tcPr>
+          <w:p>
+            <w:r>
+              <w:t>Felirat</w:t>
+            </w:r>
+          </w:p>
+        </w:tc>
+      </w:tr>
+      <w:tr>
+        <w:tc>
+          <w:tcPr>
+            <w:tcW w:w="2467" w:type="dxa"/>
+          </w:tcPr>
+          <w:p>
+            <w:r>
+              <w:t>Discord név:</w:t>
+            </w:r>
+          </w:p>
+        </w:tc>
+        <w:tc>
+          <w:tcPr>
+            <w:tcW w:w="2634" w:type="dxa"/>
+          </w:tcPr>
+          <w:p>
+            <w:r>
+              <w:t>#000000</w:t>
+            </w:r>
+          </w:p>
+        </w:tc>
+        <w:tc>
+          <w:tcPr>
+            <w:tcW w:w="2159" w:type="dxa"/>
+          </w:tcPr>
+          <w:p>
+            <w:r>
+              <w:t>Fekete</w:t>
+            </w:r>
+          </w:p>
+        </w:tc>
+        <w:tc>
+          <w:tcPr>
+            <w:tcW w:w="2028" w:type="dxa"/>
+          </w:tcPr>
+          <w:p>
+            <w:r>
+              <w:t>Felirat</w:t>
+            </w:r>
+          </w:p>
+        </w:tc>
+      </w:tr>
+      <w:tr>
+        <w:tc>
+          <w:tcPr>
+            <w:tcW w:w="2467" w:type="dxa"/>
+          </w:tcPr>
+          <w:p>
+            <w:r>
+              <w:t>Beviteli mező</w:t>
+            </w:r>
+          </w:p>
+        </w:tc>
+        <w:tc>
+          <w:tcPr>
+            <w:tcW w:w="2634" w:type="dxa"/>
+          </w:tcPr>
+          <w:p>
+            <w:r>
+              <w:t>#</w:t>
+            </w:r>
+            <w:r>
+              <w:t>606B73</w:t>
+            </w:r>
+          </w:p>
+        </w:tc>
+        <w:tc>
+          <w:tcPr>
+            <w:tcW w:w="2159" w:type="dxa"/>
+          </w:tcPr>
+          <w:p>
+            <w:r>
+              <w:rPr>
+                <w:color w:val="606B73"/>
+              </w:rPr>
+              <w:t>Szürke</w:t>
+            </w:r>
+          </w:p>
+        </w:tc>
+        <w:tc>
+          <w:tcPr>
+            <w:tcW w:w="2028" w:type="dxa"/>
+          </w:tcPr>
+          <w:p>
+            <w:r>
+              <w:t>Beviteli mező</w:t>
+            </w:r>
+          </w:p>
+        </w:tc>
+      </w:tr>
+      <w:tr>
+        <w:tc>
+          <w:tcPr>
+            <w:tcW w:w="2467" w:type="dxa"/>
+          </w:tcPr>
+          <w:p>
+            <w:r>
+              <w:t>Leírás</w:t>
+            </w:r>
+          </w:p>
+        </w:tc>
+        <w:tc>
+          <w:tcPr>
+            <w:tcW w:w="2634" w:type="dxa"/>
+          </w:tcPr>
+          <w:p>
+            <w:r>
+              <w:t>#000000</w:t>
+            </w:r>
+          </w:p>
+        </w:tc>
+        <w:tc>
+          <w:tcPr>
+            <w:tcW w:w="2159" w:type="dxa"/>
+          </w:tcPr>
+          <w:p>
+            <w:r>
+              <w:t>Fekete</w:t>
+            </w:r>
+          </w:p>
+        </w:tc>
+        <w:tc>
+          <w:tcPr>
+            <w:tcW w:w="2028" w:type="dxa"/>
+          </w:tcPr>
+          <w:p>
+            <w:r>
+              <w:t>Felirat</w:t>
+            </w:r>
+          </w:p>
+        </w:tc>
+      </w:tr>
+      <w:tr>
+        <w:tc>
+          <w:tcPr>
+            <w:tcW w:w="2467" w:type="dxa"/>
+          </w:tcPr>
+          <w:p>
+            <w:r>
+              <w:t>Beviteli mező</w:t>
+            </w:r>
+          </w:p>
+        </w:tc>
+        <w:tc>
+          <w:tcPr>
+            <w:tcW w:w="2634" w:type="dxa"/>
+          </w:tcPr>
+          <w:p>
+            <w:r>
+              <w:t>#000000</w:t>
+            </w:r>
+          </w:p>
+        </w:tc>
+        <w:tc>
+          <w:tcPr>
+            <w:tcW w:w="2159" w:type="dxa"/>
+          </w:tcPr>
+          <w:p>
+            <w:r>
+              <w:t>Fekete</w:t>
+            </w:r>
+          </w:p>
+        </w:tc>
+        <w:tc>
+          <w:tcPr>
+            <w:tcW w:w="2028" w:type="dxa"/>
+          </w:tcPr>
+          <w:p>
+            <w:r>
+              <w:t>Beviteli mező</w:t>
+            </w:r>
+          </w:p>
+        </w:tc>
+      </w:tr>
+      <w:tr>
+        <w:tc>
+          <w:tcPr>
+            <w:tcW w:w="2467" w:type="dxa"/>
+          </w:tcPr>
+          <w:p>
+            <w:r>
+              <w:t>Játékok</w:t>
+            </w:r>
+          </w:p>
+        </w:tc>
+        <w:tc>
+          <w:tcPr>
+            <w:tcW w:w="2634" w:type="dxa"/>
+          </w:tcPr>
+          <w:p>
+            <w:r>
+              <w:t>#000000</w:t>
+            </w:r>
+          </w:p>
+        </w:tc>
+        <w:tc>
+          <w:tcPr>
+            <w:tcW w:w="2159" w:type="dxa"/>
+          </w:tcPr>
+          <w:p>
+            <w:r>
+              <w:t>Fekete</w:t>
+            </w:r>
+          </w:p>
+        </w:tc>
+        <w:tc>
+          <w:tcPr>
+            <w:tcW w:w="2028" w:type="dxa"/>
+          </w:tcPr>
+          <w:p>
+            <w:r>
+              <w:t>Felirat</w:t>
+            </w:r>
+          </w:p>
+        </w:tc>
+      </w:tr>
+      <w:tr>
+        <w:tc>
+          <w:tcPr>
+            <w:tcW w:w="2467" w:type="dxa"/>
+          </w:tcPr>
+          <w:p>
+            <w:r>
+              <w:t>Nem</w:t>
+            </w:r>
+          </w:p>
+        </w:tc>
+        <w:tc>
+          <w:tcPr>
+            <w:tcW w:w="2634" w:type="dxa"/>
+          </w:tcPr>
+          <w:p>
+            <w:r>
+              <w:t>#000000</w:t>
+            </w:r>
+          </w:p>
+        </w:tc>
+        <w:tc>
+          <w:tcPr>
+            <w:tcW w:w="2159" w:type="dxa"/>
+          </w:tcPr>
+          <w:p>
+            <w:r>
+              <w:t>Fekete</w:t>
+            </w:r>
+            <w:r>
+              <w:t xml:space="preserve"> </w:t>
+            </w:r>
+          </w:p>
+        </w:tc>
+        <w:tc>
+          <w:tcPr>
+            <w:tcW w:w="2028" w:type="dxa"/>
+          </w:tcPr>
+          <w:p>
+            <w:r>
+              <w:t>Felirat</w:t>
+            </w:r>
+          </w:p>
+        </w:tc>
+      </w:tr>
+      <w:tr>
+        <w:tc>
+          <w:tcPr>
+            <w:tcW w:w="2467" w:type="dxa"/>
+          </w:tcPr>
+          <w:p>
+            <w:r>
+              <w:t>Fiú</w:t>
+            </w:r>
+          </w:p>
+        </w:tc>
+        <w:tc>
+          <w:tcPr>
+            <w:tcW w:w="2634" w:type="dxa"/>
+          </w:tcPr>
+          <w:p>
+            <w:r>
+              <w:t>#000000</w:t>
+            </w:r>
+          </w:p>
+        </w:tc>
+        <w:tc>
+          <w:tcPr>
+            <w:tcW w:w="2159" w:type="dxa"/>
+          </w:tcPr>
+          <w:p>
+            <w:r>
+              <w:t>Fekete</w:t>
+            </w:r>
+          </w:p>
+        </w:tc>
+        <w:tc>
+          <w:tcPr>
+            <w:tcW w:w="2028" w:type="dxa"/>
+          </w:tcPr>
+          <w:p>
+            <w:r>
+              <w:t>Gomb</w:t>
+            </w:r>
+          </w:p>
+        </w:tc>
+      </w:tr>
+      <w:tr>
+        <w:tc>
+          <w:tcPr>
+            <w:tcW w:w="2467" w:type="dxa"/>
+          </w:tcPr>
+          <w:p>
+            <w:r>
+              <w:t>Lány</w:t>
+            </w:r>
+          </w:p>
+        </w:tc>
+        <w:tc>
+          <w:tcPr>
+            <w:tcW w:w="2634" w:type="dxa"/>
+          </w:tcPr>
+          <w:p>
+            <w:r>
+              <w:t>#000000</w:t>
+            </w:r>
+          </w:p>
+        </w:tc>
+        <w:tc>
+          <w:tcPr>
+            <w:tcW w:w="2159" w:type="dxa"/>
+          </w:tcPr>
+          <w:p>
+            <w:r>
+              <w:t>Fekete</w:t>
+            </w:r>
+          </w:p>
+        </w:tc>
+        <w:tc>
+          <w:tcPr>
+            <w:tcW w:w="2028" w:type="dxa"/>
+          </w:tcPr>
+          <w:p>
+            <w:r>
+              <w:t>Gomb</w:t>
+            </w:r>
+          </w:p>
+        </w:tc>
+      </w:tr>
+      <w:tr>
+        <w:tc>
+          <w:tcPr>
+            <w:tcW w:w="2467" w:type="dxa"/>
+          </w:tcPr>
+          <w:p>
+            <w:r>
+              <w:t>Egyéb</w:t>
+            </w:r>
+          </w:p>
+        </w:tc>
+        <w:tc>
+          <w:tcPr>
+            <w:tcW w:w="2634" w:type="dxa"/>
+          </w:tcPr>
+          <w:p>
+            <w:r>
+              <w:t>#000000</w:t>
+            </w:r>
+          </w:p>
+        </w:tc>
+        <w:tc>
+          <w:tcPr>
+            <w:tcW w:w="2159" w:type="dxa"/>
+          </w:tcPr>
+          <w:p>
+            <w:r>
+              <w:t>Fekete</w:t>
+            </w:r>
+          </w:p>
+        </w:tc>
+        <w:tc>
+          <w:tcPr>
+            <w:tcW w:w="2028" w:type="dxa"/>
+          </w:tcPr>
+          <w:p>
+            <w:r>
+              <w:t>Gomb</w:t>
+            </w:r>
+          </w:p>
+        </w:tc>
+      </w:tr>
+      <w:tr>
+        <w:tc>
+          <w:tcPr>
+            <w:tcW w:w="2467" w:type="dxa"/>
+          </w:tcPr>
+          <w:p>
+            <w:r>
+              <w:t>Elérhetőség</w:t>
+            </w:r>
+          </w:p>
+        </w:tc>
+        <w:tc>
+          <w:tcPr>
+            <w:tcW w:w="2634" w:type="dxa"/>
+          </w:tcPr>
+          <w:p>
+            <w:r>
+              <w:t>#000000</w:t>
+            </w:r>
+          </w:p>
+        </w:tc>
+        <w:tc>
+          <w:tcPr>
+            <w:tcW w:w="2159" w:type="dxa"/>
+          </w:tcPr>
+          <w:p>
+            <w:r>
+              <w:t>Fekete</w:t>
+            </w:r>
+          </w:p>
+        </w:tc>
+        <w:tc>
+          <w:tcPr>
+            <w:tcW w:w="2028" w:type="dxa"/>
+          </w:tcPr>
+          <w:p>
+            <w:r>
+              <w:t>Felirat</w:t>
+            </w:r>
+          </w:p>
+        </w:tc>
+      </w:tr>
+      <w:tr>
+        <w:tc>
+          <w:tcPr>
+            <w:tcW w:w="2467" w:type="dxa"/>
+          </w:tcPr>
+          <w:p>
+            <w:r>
+              <w:t>Beviteli mező</w:t>
+            </w:r>
+          </w:p>
+        </w:tc>
+        <w:tc>
+          <w:tcPr>
+            <w:tcW w:w="2634" w:type="dxa"/>
+          </w:tcPr>
+          <w:p>
+            <w:r>
+              <w:t>#</w:t>
+            </w:r>
+            <w:r>
+              <w:t>606B73</w:t>
+            </w:r>
+          </w:p>
+        </w:tc>
+        <w:tc>
+          <w:tcPr>
+            <w:tcW w:w="2159" w:type="dxa"/>
+          </w:tcPr>
+          <w:p>
+            <w:r>
+              <w:rPr>
+                <w:color w:val="606B73"/>
+              </w:rPr>
+              <w:t>Szürke</w:t>
+            </w:r>
+          </w:p>
+        </w:tc>
+        <w:tc>
+          <w:tcPr>
+            <w:tcW w:w="2028" w:type="dxa"/>
+          </w:tcPr>
+          <w:p>
+            <w:r>
+              <w:t>Beviteli mező</w:t>
+            </w:r>
+          </w:p>
+        </w:tc>
+      </w:tr>
+      <w:tr>
+        <w:tc>
+          <w:tcPr>
+            <w:tcW w:w="2467" w:type="dxa"/>
+          </w:tcPr>
+          <w:p>
+            <w:r>
+              <w:t>Kép/videó feltöltése</w:t>
+            </w:r>
+          </w:p>
+        </w:tc>
+        <w:tc>
+          <w:tcPr>
+            <w:tcW w:w="2634" w:type="dxa"/>
+          </w:tcPr>
+          <w:p>
+            <w:r>
+              <w:t>#000000</w:t>
+            </w:r>
+          </w:p>
+        </w:tc>
+        <w:tc>
+          <w:tcPr>
+            <w:tcW w:w="2159" w:type="dxa"/>
+          </w:tcPr>
+          <w:p>
+            <w:r>
+              <w:t>Fekete</w:t>
+            </w:r>
+          </w:p>
+        </w:tc>
+        <w:tc>
+          <w:tcPr>
+            <w:tcW w:w="2028" w:type="dxa"/>
+          </w:tcPr>
+          <w:p>
+            <w:r>
+              <w:t>Gomb</w:t>
+            </w:r>
+          </w:p>
+        </w:tc>
+      </w:tr>
+      <w:tr>
+        <w:tc>
+          <w:tcPr>
+            <w:tcW w:w="2467" w:type="dxa"/>
+          </w:tcPr>
+          <w:p>
+            <w:r>
+              <w:t>Nyelvek:</w:t>
+            </w:r>
+          </w:p>
+        </w:tc>
+        <w:tc>
+          <w:tcPr>
+            <w:tcW w:w="2634" w:type="dxa"/>
+          </w:tcPr>
+          <w:p>
+            <w:r>
+              <w:t>#000000</w:t>
+            </w:r>
+          </w:p>
+        </w:tc>
+        <w:tc>
+          <w:tcPr>
+            <w:tcW w:w="2159" w:type="dxa"/>
+          </w:tcPr>
+          <w:p>
+            <w:r>
+              <w:t>Fekete</w:t>
+            </w:r>
+          </w:p>
+        </w:tc>
+        <w:tc>
+          <w:tcPr>
+            <w:tcW w:w="2028" w:type="dxa"/>
+          </w:tcPr>
+          <w:p>
+            <w:r>
+              <w:t>Felirat</w:t>
+            </w:r>
+          </w:p>
+        </w:tc>
+      </w:tr>
+      <w:tr>
+        <w:tc>
+          <w:tcPr>
+            <w:tcW w:w="2467" w:type="dxa"/>
+          </w:tcPr>
+          <w:p>
+            <w:r>
+              <w:t>Magyar</w:t>
+            </w:r>
+          </w:p>
+        </w:tc>
+        <w:tc>
+          <w:tcPr>
+            <w:tcW w:w="2634" w:type="dxa"/>
+          </w:tcPr>
+          <w:p>
+            <w:r>
+              <w:t>#000000</w:t>
+            </w:r>
+          </w:p>
+        </w:tc>
+        <w:tc>
+          <w:tcPr>
+            <w:tcW w:w="2159" w:type="dxa"/>
+          </w:tcPr>
+          <w:p>
+            <w:r>
+              <w:t>Fekete</w:t>
+            </w:r>
+          </w:p>
+        </w:tc>
+        <w:tc>
+          <w:tcPr>
+            <w:tcW w:w="2028" w:type="dxa"/>
+          </w:tcPr>
+          <w:p>
+            <w:r>
+              <w:t>Gomb</w:t>
+            </w:r>
+          </w:p>
+        </w:tc>
+      </w:tr>
+      <w:tr>
+        <w:tc>
+          <w:tcPr>
+            <w:tcW w:w="2467" w:type="dxa"/>
+          </w:tcPr>
+          <w:p>
+            <w:r>
+              <w:t>Mikrofon</w:t>
+            </w:r>
+          </w:p>
+        </w:tc>
+        <w:tc>
+          <w:tcPr>
+            <w:tcW w:w="2634" w:type="dxa"/>
+          </w:tcPr>
+          <w:p>
+            <w:r>
+              <w:t>#000000</w:t>
+            </w:r>
+          </w:p>
+        </w:tc>
+        <w:tc>
+          <w:tcPr>
+            <w:tcW w:w="2159" w:type="dxa"/>
+          </w:tcPr>
+          <w:p>
+            <w:r>
+              <w:t>Fekete</w:t>
+            </w:r>
+          </w:p>
+        </w:tc>
+        <w:tc>
+          <w:tcPr>
+            <w:tcW w:w="2028" w:type="dxa"/>
+          </w:tcPr>
+          <w:p>
+            <w:r>
+              <w:t>Gomb</w:t>
+            </w:r>
+          </w:p>
+        </w:tc>
+      </w:tr>
+    </w:tbl>
+    <w:p/>
     <w:p>
       <w:pPr>
         <w:rPr>

</xml_diff>